<commit_message>
added documentation in document section
</commit_message>
<xml_diff>
--- a/5_Report/Project_Report_template.docx
+++ b/5_Report/Project_Report_template.docx
@@ -1,6 +1,6 @@
 
 <file path=word/document.xml><?xml version="1.0" encoding="utf-8"?>
-<w:document xmlns:wpc="http://schemas.microsoft.com/office/word/2010/wordprocessingCanvas" xmlns:cx="http://schemas.microsoft.com/office/drawing/2014/chartex" xmlns:cx1="http://schemas.microsoft.com/office/drawing/2015/9/8/chartex" xmlns:cx2="http://schemas.microsoft.com/office/drawing/2015/10/21/chartex" xmlns:cx3="http://schemas.microsoft.com/office/drawing/2016/5/9/chartex" xmlns:cx4="http://schemas.microsoft.com/office/drawing/2016/5/10/chartex" xmlns:cx5="http://schemas.microsoft.com/office/drawing/2016/5/11/chartex" xmlns:cx6="http://schemas.microsoft.com/office/drawing/2016/5/12/chartex" xmlns:cx7="http://schemas.microsoft.com/office/drawing/2016/5/13/chartex" xmlns:cx8="http://schemas.microsoft.com/office/drawing/2016/5/14/chartex" xmlns:mc="http://schemas.openxmlformats.org/markup-compatibility/2006" xmlns:aink="http://schemas.microsoft.com/office/drawing/2016/ink" xmlns:o="urn:schemas-microsoft-com:office:office" xmlns:r="http://schemas.openxmlformats.org/officeDocument/2006/relationships" xmlns:m="http://schemas.openxmlformats.org/officeDocument/2006/math" xmlns:v="urn:schemas-microsoft-com:vml" xmlns:wp14="http://schemas.microsoft.com/office/word/2010/wordprocessingDrawing" xmlns:wp="http://schemas.openxmlformats.org/drawingml/2006/wordprocessingDrawing" xmlns:w10="urn:schemas-microsoft-com:office:word" xmlns:w="http://schemas.openxmlformats.org/wordprocessingml/2006/main" xmlns:w14="http://schemas.microsoft.com/office/word/2010/wordml" xmlns:w15="http://schemas.microsoft.com/office/word/2012/wordml" xmlns:w16se="http://schemas.microsoft.com/office/word/2015/wordml/symex" xmlns:wpg="http://schemas.microsoft.com/office/word/2010/wordprocessingGroup" xmlns:wpi="http://schemas.microsoft.com/office/word/2010/wordprocessingInk" xmlns:wne="http://schemas.microsoft.com/office/word/2006/wordml" xmlns:wps="http://schemas.microsoft.com/office/word/2010/wordprocessingShape" mc:Ignorable="w14 w15 w16se wp14">
+<w:document xmlns:wpc="http://schemas.microsoft.com/office/word/2010/wordprocessingCanvas" xmlns:cx="http://schemas.microsoft.com/office/drawing/2014/chartex" xmlns:cx1="http://schemas.microsoft.com/office/drawing/2015/9/8/chartex" xmlns:cx2="http://schemas.microsoft.com/office/drawing/2015/10/21/chartex" xmlns:cx3="http://schemas.microsoft.com/office/drawing/2016/5/9/chartex" xmlns:cx4="http://schemas.microsoft.com/office/drawing/2016/5/10/chartex" xmlns:cx5="http://schemas.microsoft.com/office/drawing/2016/5/11/chartex" xmlns:cx6="http://schemas.microsoft.com/office/drawing/2016/5/12/chartex" xmlns:cx7="http://schemas.microsoft.com/office/drawing/2016/5/13/chartex" xmlns:cx8="http://schemas.microsoft.com/office/drawing/2016/5/14/chartex" xmlns:mc="http://schemas.openxmlformats.org/markup-compatibility/2006" xmlns:aink="http://schemas.microsoft.com/office/drawing/2016/ink" xmlns:am3d="http://schemas.microsoft.com/office/drawing/2017/model3d" xmlns:o="urn:schemas-microsoft-com:office:office" xmlns:r="http://schemas.openxmlformats.org/officeDocument/2006/relationships" xmlns:m="http://schemas.openxmlformats.org/officeDocument/2006/math" xmlns:v="urn:schemas-microsoft-com:vml" xmlns:wp14="http://schemas.microsoft.com/office/word/2010/wordprocessingDrawing" xmlns:wp="http://schemas.openxmlformats.org/drawingml/2006/wordprocessingDrawing" xmlns:w10="urn:schemas-microsoft-com:office:word" xmlns:w="http://schemas.openxmlformats.org/wordprocessingml/2006/main" xmlns:w14="http://schemas.microsoft.com/office/word/2010/wordml" xmlns:w15="http://schemas.microsoft.com/office/word/2012/wordml" xmlns:w16cex="http://schemas.microsoft.com/office/word/2018/wordml/cex" xmlns:w16cid="http://schemas.microsoft.com/office/word/2016/wordml/cid" xmlns:w16="http://schemas.microsoft.com/office/word/2018/wordml" xmlns:w16se="http://schemas.microsoft.com/office/word/2015/wordml/symex" xmlns:wpg="http://schemas.microsoft.com/office/word/2010/wordprocessingGroup" xmlns:wpi="http://schemas.microsoft.com/office/word/2010/wordprocessingInk" xmlns:wne="http://schemas.microsoft.com/office/word/2006/wordml" xmlns:wps="http://schemas.microsoft.com/office/word/2010/wordprocessingShape" mc:Ignorable="w14 w15 w16se w16cid w16 w16cex wp14">
   <w:body>
     <w:p>
       <w:pPr>
@@ -144,21 +144,32 @@
                                 <w:rFonts w:ascii="Arial" w:hAnsi="Arial" w:cs="Arial"/>
                                 <w:sz w:val="56"/>
                               </w:rPr>
-                              <w:t xml:space="preserve">Report – </w:t>
+                              <w:t xml:space="preserve">Report </w:t>
                             </w:r>
+                          </w:p>
+                          <w:p>
+                            <w:pPr>
+                              <w:jc w:val="center"/>
+                              <w:rPr>
+                                <w:rFonts w:ascii="Arial" w:hAnsi="Arial" w:cs="Arial"/>
+                                <w:sz w:val="56"/>
+                              </w:rPr>
+                            </w:pPr>
+                            <w:proofErr w:type="spellStart"/>
                             <w:r>
                               <w:rPr>
                                 <w:rFonts w:ascii="Arial" w:hAnsi="Arial" w:cs="Arial"/>
                                 <w:sz w:val="56"/>
                               </w:rPr>
-                              <w:t>Project Name</w:t>
+                              <w:t>StepIn</w:t>
                             </w:r>
+                            <w:proofErr w:type="spellEnd"/>
                             <w:r>
                               <w:rPr>
                                 <w:rFonts w:ascii="Arial" w:hAnsi="Arial" w:cs="Arial"/>
                                 <w:sz w:val="56"/>
                               </w:rPr>
-                              <w:t xml:space="preserve"> </w:t>
+                              <w:t>-Voting System</w:t>
                             </w:r>
                           </w:p>
                           <w:p>
@@ -335,21 +346,32 @@
                           <w:rFonts w:ascii="Arial" w:hAnsi="Arial" w:cs="Arial"/>
                           <w:sz w:val="56"/>
                         </w:rPr>
-                        <w:t xml:space="preserve">Report – </w:t>
+                        <w:t xml:space="preserve">Report </w:t>
                       </w:r>
+                    </w:p>
+                    <w:p>
+                      <w:pPr>
+                        <w:jc w:val="center"/>
+                        <w:rPr>
+                          <w:rFonts w:ascii="Arial" w:hAnsi="Arial" w:cs="Arial"/>
+                          <w:sz w:val="56"/>
+                        </w:rPr>
+                      </w:pPr>
+                      <w:proofErr w:type="spellStart"/>
                       <w:r>
                         <w:rPr>
                           <w:rFonts w:ascii="Arial" w:hAnsi="Arial" w:cs="Arial"/>
                           <w:sz w:val="56"/>
                         </w:rPr>
-                        <w:t>Project Name</w:t>
+                        <w:t>StepIn</w:t>
                       </w:r>
+                      <w:proofErr w:type="spellEnd"/>
                       <w:r>
                         <w:rPr>
                           <w:rFonts w:ascii="Arial" w:hAnsi="Arial" w:cs="Arial"/>
                           <w:sz w:val="56"/>
                         </w:rPr>
-                        <w:t xml:space="preserve"> </w:t>
+                        <w:t>-Voting System</w:t>
                       </w:r>
                     </w:p>
                     <w:p>
@@ -737,7 +759,7 @@
           </mc:Choice>
           <mc:Fallback>
             <w:pict>
-              <v:group w14:anchorId="5E71F58E" id="Group 7" o:spid="_x0000_s1026" style="position:absolute;margin-left:-19pt;margin-top:-38.1pt;width:62.9pt;height:66.5pt;z-index:251637760;mso-position-horizontal-relative:margin;mso-width-relative:margin;mso-height-relative:margin" coordsize="15335,16208" o:gfxdata="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">
+              <v:group w14:anchorId="6B817CD0" id="Group 7" o:spid="_x0000_s1026" style="position:absolute;margin-left:-19pt;margin-top:-38.1pt;width:62.9pt;height:66.5pt;z-index:251637760;mso-position-horizontal-relative:margin;mso-width-relative:margin;mso-height-relative:margin" coordsize="15335,16208" o:gfxdata="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">
                 <v:shape id="Freeform 105" o:spid="_x0000_s1027" style="position:absolute;width:12334;height:16208;visibility:visible;mso-wrap-style:square;v-text-anchor:top" coordsize="777,1021" o:gfxdata="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" path="m621,l,1021r621,l777,785r-546,l699,,621,xe" fillcolor="#058eff" stroked="f">
                   <v:path arrowok="t" o:connecttype="custom" o:connectlocs="985838,0;0,1620837;985838,1620837;1233488,1246187;366713,1246187;1109663,0;985838,0" o:connectangles="0,0,0,0,0,0,0"/>
                 </v:shape>
@@ -1078,7 +1100,7 @@
           </mc:Choice>
           <mc:Fallback>
             <w:pict>
-              <v:group w14:anchorId="028ED00F" id="Group 10" o:spid="_x0000_s1026" style="position:absolute;margin-left:375.5pt;margin-top:.6pt;width:58.85pt;height:63.7pt;z-index:251638784;mso-width-relative:margin;mso-height-relative:margin" coordorigin="48550,10748" coordsize="15001,16240" o:gfxdata="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">
+              <v:group w14:anchorId="33CE5106" id="Group 10" o:spid="_x0000_s1026" style="position:absolute;margin-left:375.5pt;margin-top:.6pt;width:58.85pt;height:63.7pt;z-index:251638784;mso-width-relative:margin;mso-height-relative:margin" coordorigin="48550,10748" coordsize="15001,16240" o:gfxdata="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">
                 <v:shape id="Freeform 101" o:spid="_x0000_s1027" style="position:absolute;left:51058;top:10748;width:12493;height:3937;visibility:visible;mso-wrap-style:square;v-text-anchor:top" coordsize="787,248" o:gfxdata="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" path="m402,248r231,l787,,151,,,246r402,2xe" fillcolor="#058eff" stroked="f">
                   <v:path arrowok="t" o:connecttype="custom" o:connectlocs="638175,393700;1004888,393700;1249363,0;239713,0;0,390525;638175,393700" o:connectangles="0,0,0,0,0,0"/>
                 </v:shape>
@@ -1627,8 +1649,6 @@
         </w:rPr>
         <w:br w:type="page"/>
       </w:r>
-      <w:bookmarkStart w:id="0" w:name="_GoBack"/>
-      <w:bookmarkEnd w:id="0"/>
     </w:p>
     <w:tbl>
       <w:tblPr>
@@ -2413,13 +2433,12 @@
     <w:p>
       <w:pPr>
         <w:pStyle w:val="TOCHeading"/>
-        <w:jc w:val="center"/>
         <w:rPr>
           <w:rFonts w:ascii="Arial" w:hAnsi="Arial" w:cs="Arial"/>
         </w:rPr>
       </w:pPr>
-      <w:bookmarkStart w:id="1" w:name="_Toc229759047"/>
-      <w:bookmarkStart w:id="2" w:name="_Toc229764175"/>
+      <w:bookmarkStart w:id="0" w:name="_Toc229759047"/>
+      <w:bookmarkStart w:id="1" w:name="_Toc229764175"/>
     </w:p>
     <w:p>
       <w:pPr>
@@ -2441,8 +2460,8 @@
           <w:rFonts w:ascii="Arial" w:hAnsi="Arial" w:cs="Arial"/>
         </w:rPr>
       </w:pPr>
-      <w:bookmarkStart w:id="3" w:name="_Toc311197302"/>
-      <w:bookmarkStart w:id="4" w:name="_Toc513545819"/>
+      <w:bookmarkStart w:id="2" w:name="_Toc311197302"/>
+      <w:bookmarkStart w:id="3" w:name="_Toc513545819"/>
     </w:p>
     <w:p>
       <w:pPr>
@@ -2513,11 +2532,1313 @@
     </w:p>
     <w:p/>
     <w:p/>
+    <w:bookmarkEnd w:id="0"/>
     <w:bookmarkEnd w:id="1"/>
     <w:bookmarkEnd w:id="2"/>
     <w:bookmarkEnd w:id="3"/>
-    <w:bookmarkEnd w:id="4"/>
     <w:p/>
+    <w:p>
+      <w:pPr>
+        <w:pStyle w:val="Heading1"/>
+        <w:numPr>
+          <w:ilvl w:val="0"/>
+          <w:numId w:val="12"/>
+        </w:numPr>
+      </w:pPr>
+      <w:r>
+        <w:br w:type="page"/>
+      </w:r>
+      <w:r>
+        <w:lastRenderedPageBreak/>
+        <w:t>In</w:t>
+      </w:r>
+      <w:r>
+        <w:t>t</w:t>
+      </w:r>
+      <w:r>
+        <w:t>roduction:</w:t>
+      </w:r>
+    </w:p>
+    <w:p/>
+    <w:p>
+      <w:pPr>
+        <w:shd w:val="clear" w:color="auto" w:fill="1E1E1E"/>
+        <w:spacing w:line="285" w:lineRule="atLeast"/>
+        <w:ind w:firstLine="0"/>
+        <w:rPr>
+          <w:rFonts w:ascii="Consolas" w:hAnsi="Consolas"/>
+          <w:color w:val="D4D4D4"/>
+          <w:sz w:val="21"/>
+          <w:szCs w:val="21"/>
+          <w:lang w:bidi="ar-SA"/>
+        </w:rPr>
+      </w:pPr>
+      <w:r>
+        <w:rPr>
+          <w:rFonts w:ascii="Consolas" w:hAnsi="Consolas"/>
+          <w:color w:val="D4D4D4"/>
+          <w:sz w:val="21"/>
+          <w:szCs w:val="21"/>
+          <w:lang w:bidi="ar-SA"/>
+        </w:rPr>
+        <w:t>A command line based voting system that can be used for various purpose and at various Educational Institutes</w:t>
+      </w:r>
+      <w:r>
+        <w:rPr>
+          <w:rFonts w:ascii="Consolas" w:hAnsi="Consolas"/>
+          <w:color w:val="808080"/>
+          <w:sz w:val="21"/>
+          <w:szCs w:val="21"/>
+          <w:lang w:bidi="ar-SA"/>
+        </w:rPr>
+        <w:t>&lt;</w:t>
+      </w:r>
+      <w:r>
+        <w:rPr>
+          <w:rFonts w:ascii="Consolas" w:hAnsi="Consolas"/>
+          <w:color w:val="569CD6"/>
+          <w:sz w:val="21"/>
+          <w:szCs w:val="21"/>
+          <w:lang w:bidi="ar-SA"/>
+        </w:rPr>
+        <w:t>br</w:t>
+      </w:r>
+      <w:r>
+        <w:rPr>
+          <w:rFonts w:ascii="Consolas" w:hAnsi="Consolas"/>
+          <w:color w:val="808080"/>
+          <w:sz w:val="21"/>
+          <w:szCs w:val="21"/>
+          <w:lang w:bidi="ar-SA"/>
+        </w:rPr>
+        <w:t>/&gt;</w:t>
+      </w:r>
+    </w:p>
+    <w:p>
+      <w:pPr>
+        <w:shd w:val="clear" w:color="auto" w:fill="1E1E1E"/>
+        <w:spacing w:line="285" w:lineRule="atLeast"/>
+        <w:ind w:firstLine="0"/>
+        <w:rPr>
+          <w:rFonts w:ascii="Consolas" w:hAnsi="Consolas"/>
+          <w:color w:val="D4D4D4"/>
+          <w:sz w:val="21"/>
+          <w:szCs w:val="21"/>
+          <w:lang w:bidi="ar-SA"/>
+        </w:rPr>
+      </w:pPr>
+    </w:p>
+    <w:p>
+      <w:pPr>
+        <w:shd w:val="clear" w:color="auto" w:fill="1E1E1E"/>
+        <w:spacing w:line="285" w:lineRule="atLeast"/>
+        <w:ind w:firstLine="0"/>
+        <w:rPr>
+          <w:rFonts w:ascii="Consolas" w:hAnsi="Consolas"/>
+          <w:color w:val="D4D4D4"/>
+          <w:sz w:val="21"/>
+          <w:szCs w:val="21"/>
+          <w:lang w:bidi="ar-SA"/>
+        </w:rPr>
+      </w:pPr>
+      <w:r>
+        <w:rPr>
+          <w:rFonts w:ascii="Consolas" w:hAnsi="Consolas"/>
+          <w:color w:val="D4D4D4"/>
+          <w:sz w:val="21"/>
+          <w:szCs w:val="21"/>
+          <w:lang w:bidi="ar-SA"/>
+        </w:rPr>
+        <w:t>    Voting System Application  helps in casting and calculating the votes. This application has 2 different section.</w:t>
+      </w:r>
+    </w:p>
+    <w:p>
+      <w:pPr>
+        <w:shd w:val="clear" w:color="auto" w:fill="1E1E1E"/>
+        <w:spacing w:line="285" w:lineRule="atLeast"/>
+        <w:ind w:firstLine="0"/>
+        <w:rPr>
+          <w:rFonts w:ascii="Consolas" w:hAnsi="Consolas"/>
+          <w:color w:val="D4D4D4"/>
+          <w:sz w:val="21"/>
+          <w:szCs w:val="21"/>
+          <w:lang w:bidi="ar-SA"/>
+        </w:rPr>
+      </w:pPr>
+      <w:r>
+        <w:rPr>
+          <w:rFonts w:ascii="Consolas" w:hAnsi="Consolas"/>
+          <w:color w:val="D4D4D4"/>
+          <w:sz w:val="21"/>
+          <w:szCs w:val="21"/>
+          <w:lang w:bidi="ar-SA"/>
+        </w:rPr>
+        <w:t>    </w:t>
+      </w:r>
+    </w:p>
+    <w:p>
+      <w:pPr>
+        <w:shd w:val="clear" w:color="auto" w:fill="1E1E1E"/>
+        <w:spacing w:line="285" w:lineRule="atLeast"/>
+        <w:ind w:firstLine="0"/>
+        <w:rPr>
+          <w:rFonts w:ascii="Consolas" w:hAnsi="Consolas"/>
+          <w:color w:val="D4D4D4"/>
+          <w:sz w:val="21"/>
+          <w:szCs w:val="21"/>
+          <w:lang w:bidi="ar-SA"/>
+        </w:rPr>
+      </w:pPr>
+      <w:r>
+        <w:rPr>
+          <w:rFonts w:ascii="Consolas" w:hAnsi="Consolas"/>
+          <w:color w:val="D4D4D4"/>
+          <w:sz w:val="21"/>
+          <w:szCs w:val="21"/>
+          <w:lang w:bidi="ar-SA"/>
+        </w:rPr>
+        <w:t>        1. Student Section (Panel)</w:t>
+      </w:r>
+    </w:p>
+    <w:p>
+      <w:pPr>
+        <w:shd w:val="clear" w:color="auto" w:fill="1E1E1E"/>
+        <w:spacing w:line="285" w:lineRule="atLeast"/>
+        <w:ind w:firstLine="0"/>
+        <w:rPr>
+          <w:rFonts w:ascii="Consolas" w:hAnsi="Consolas"/>
+          <w:color w:val="D4D4D4"/>
+          <w:sz w:val="21"/>
+          <w:szCs w:val="21"/>
+          <w:lang w:bidi="ar-SA"/>
+        </w:rPr>
+      </w:pPr>
+      <w:r>
+        <w:rPr>
+          <w:rFonts w:ascii="Consolas" w:hAnsi="Consolas"/>
+          <w:color w:val="D4D4D4"/>
+          <w:sz w:val="21"/>
+          <w:szCs w:val="21"/>
+          <w:lang w:bidi="ar-SA"/>
+        </w:rPr>
+        <w:t>        2. Admin Section (Panel)</w:t>
+      </w:r>
+    </w:p>
+    <w:p>
+      <w:pPr>
+        <w:shd w:val="clear" w:color="auto" w:fill="1E1E1E"/>
+        <w:spacing w:line="285" w:lineRule="atLeast"/>
+        <w:ind w:firstLine="0"/>
+        <w:rPr>
+          <w:rFonts w:ascii="Consolas" w:hAnsi="Consolas"/>
+          <w:color w:val="D4D4D4"/>
+          <w:sz w:val="21"/>
+          <w:szCs w:val="21"/>
+          <w:lang w:bidi="ar-SA"/>
+        </w:rPr>
+      </w:pPr>
+      <w:r>
+        <w:rPr>
+          <w:rFonts w:ascii="Consolas" w:hAnsi="Consolas"/>
+          <w:color w:val="D4D4D4"/>
+          <w:sz w:val="21"/>
+          <w:szCs w:val="21"/>
+          <w:lang w:bidi="ar-SA"/>
+        </w:rPr>
+        <w:t>        3. Exit( system Exit)</w:t>
+      </w:r>
+    </w:p>
+    <w:p>
+      <w:pPr>
+        <w:shd w:val="clear" w:color="auto" w:fill="1E1E1E"/>
+        <w:spacing w:line="285" w:lineRule="atLeast"/>
+        <w:ind w:firstLine="0"/>
+        <w:rPr>
+          <w:rFonts w:ascii="Consolas" w:hAnsi="Consolas"/>
+          <w:color w:val="D4D4D4"/>
+          <w:sz w:val="21"/>
+          <w:szCs w:val="21"/>
+          <w:lang w:bidi="ar-SA"/>
+        </w:rPr>
+      </w:pPr>
+      <w:r>
+        <w:rPr>
+          <w:rFonts w:ascii="Consolas" w:hAnsi="Consolas"/>
+          <w:color w:val="D4D4D4"/>
+          <w:sz w:val="21"/>
+          <w:szCs w:val="21"/>
+          <w:lang w:bidi="ar-SA"/>
+        </w:rPr>
+        <w:t>   </w:t>
+      </w:r>
+    </w:p>
+    <w:p>
+      <w:pPr>
+        <w:shd w:val="clear" w:color="auto" w:fill="1E1E1E"/>
+        <w:spacing w:line="285" w:lineRule="atLeast"/>
+        <w:ind w:firstLine="0"/>
+        <w:rPr>
+          <w:rFonts w:ascii="Consolas" w:hAnsi="Consolas"/>
+          <w:color w:val="D4D4D4"/>
+          <w:sz w:val="21"/>
+          <w:szCs w:val="21"/>
+          <w:lang w:bidi="ar-SA"/>
+        </w:rPr>
+      </w:pPr>
+      <w:r>
+        <w:rPr>
+          <w:rFonts w:ascii="Consolas" w:hAnsi="Consolas"/>
+          <w:color w:val="D4D4D4"/>
+          <w:sz w:val="21"/>
+          <w:szCs w:val="21"/>
+          <w:lang w:bidi="ar-SA"/>
+        </w:rPr>
+        <w:t>    Evolving from pen paper based election to Digital casting of election has made it easy to keep the track on the number of votes, counting and recognising the duplicate votes or illegal votes.</w:t>
+      </w:r>
+    </w:p>
+    <w:p>
+      <w:pPr>
+        <w:shd w:val="clear" w:color="auto" w:fill="1E1E1E"/>
+        <w:spacing w:line="285" w:lineRule="atLeast"/>
+        <w:ind w:firstLine="0"/>
+        <w:rPr>
+          <w:rFonts w:ascii="Consolas" w:hAnsi="Consolas"/>
+          <w:color w:val="D4D4D4"/>
+          <w:sz w:val="21"/>
+          <w:szCs w:val="21"/>
+          <w:lang w:bidi="ar-SA"/>
+        </w:rPr>
+      </w:pPr>
+      <w:r>
+        <w:rPr>
+          <w:rFonts w:ascii="Consolas" w:hAnsi="Consolas"/>
+          <w:color w:val="D4D4D4"/>
+          <w:sz w:val="21"/>
+          <w:szCs w:val="21"/>
+          <w:lang w:bidi="ar-SA"/>
+        </w:rPr>
+        <w:t>    The Voting system can be used for </w:t>
+      </w:r>
+      <w:proofErr w:type="spellStart"/>
+      <w:r>
+        <w:rPr>
+          <w:rFonts w:ascii="Consolas" w:hAnsi="Consolas"/>
+          <w:color w:val="D4D4D4"/>
+          <w:sz w:val="21"/>
+          <w:szCs w:val="21"/>
+          <w:lang w:bidi="ar-SA"/>
+        </w:rPr>
+        <w:t>varoius</w:t>
+      </w:r>
+      <w:proofErr w:type="spellEnd"/>
+      <w:r>
+        <w:rPr>
+          <w:rFonts w:ascii="Consolas" w:hAnsi="Consolas"/>
+          <w:color w:val="D4D4D4"/>
+          <w:sz w:val="21"/>
+          <w:szCs w:val="21"/>
+          <w:lang w:bidi="ar-SA"/>
+        </w:rPr>
+        <w:t> purpose.</w:t>
+      </w:r>
+    </w:p>
+    <w:p>
+      <w:pPr>
+        <w:shd w:val="clear" w:color="auto" w:fill="1E1E1E"/>
+        <w:spacing w:line="285" w:lineRule="atLeast"/>
+        <w:ind w:firstLine="0"/>
+        <w:rPr>
+          <w:rFonts w:ascii="Consolas" w:hAnsi="Consolas"/>
+          <w:color w:val="D4D4D4"/>
+          <w:sz w:val="21"/>
+          <w:szCs w:val="21"/>
+          <w:lang w:bidi="ar-SA"/>
+        </w:rPr>
+      </w:pPr>
+      <w:r>
+        <w:rPr>
+          <w:rFonts w:ascii="Consolas" w:hAnsi="Consolas"/>
+          <w:color w:val="D4D4D4"/>
+          <w:sz w:val="21"/>
+          <w:szCs w:val="21"/>
+          <w:lang w:bidi="ar-SA"/>
+        </w:rPr>
+        <w:t>    Here the system designed is only for Eductional institude election level.</w:t>
+      </w:r>
+    </w:p>
+    <w:p>
+      <w:pPr>
+        <w:ind w:left="360" w:firstLine="0"/>
+      </w:pPr>
+    </w:p>
+    <w:p>
+      <w:pPr>
+        <w:shd w:val="clear" w:color="auto" w:fill="1E1E1E"/>
+        <w:spacing w:line="285" w:lineRule="atLeast"/>
+        <w:ind w:firstLine="0"/>
+        <w:rPr>
+          <w:rFonts w:ascii="Consolas" w:hAnsi="Consolas"/>
+          <w:color w:val="D4D4D4"/>
+          <w:sz w:val="21"/>
+          <w:szCs w:val="21"/>
+          <w:lang w:bidi="ar-SA"/>
+        </w:rPr>
+      </w:pPr>
+    </w:p>
+    <w:p>
+      <w:pPr>
+        <w:shd w:val="clear" w:color="auto" w:fill="1E1E1E"/>
+        <w:spacing w:line="285" w:lineRule="atLeast"/>
+        <w:ind w:firstLine="0"/>
+        <w:rPr>
+          <w:rFonts w:ascii="Consolas" w:hAnsi="Consolas"/>
+          <w:color w:val="D4D4D4"/>
+          <w:sz w:val="21"/>
+          <w:szCs w:val="21"/>
+          <w:lang w:bidi="ar-SA"/>
+        </w:rPr>
+      </w:pPr>
+      <w:r>
+        <w:rPr>
+          <w:rFonts w:ascii="Consolas" w:hAnsi="Consolas"/>
+          <w:b/>
+          <w:bCs/>
+          <w:color w:val="569CD6"/>
+          <w:sz w:val="21"/>
+          <w:szCs w:val="21"/>
+          <w:lang w:bidi="ar-SA"/>
+        </w:rPr>
+        <w:t>## Research:</w:t>
+      </w:r>
+    </w:p>
+    <w:p>
+      <w:pPr>
+        <w:shd w:val="clear" w:color="auto" w:fill="1E1E1E"/>
+        <w:spacing w:line="285" w:lineRule="atLeast"/>
+        <w:ind w:firstLine="0"/>
+        <w:rPr>
+          <w:rFonts w:ascii="Consolas" w:hAnsi="Consolas"/>
+          <w:color w:val="D4D4D4"/>
+          <w:sz w:val="21"/>
+          <w:szCs w:val="21"/>
+          <w:lang w:bidi="ar-SA"/>
+        </w:rPr>
+      </w:pPr>
+      <w:r>
+        <w:rPr>
+          <w:rFonts w:ascii="Consolas" w:hAnsi="Consolas"/>
+          <w:color w:val="6796E6"/>
+          <w:sz w:val="21"/>
+          <w:szCs w:val="21"/>
+          <w:lang w:bidi="ar-SA"/>
+        </w:rPr>
+        <w:t>-</w:t>
+      </w:r>
+      <w:r>
+        <w:rPr>
+          <w:rFonts w:ascii="Consolas" w:hAnsi="Consolas"/>
+          <w:color w:val="D4D4D4"/>
+          <w:sz w:val="21"/>
+          <w:szCs w:val="21"/>
+          <w:lang w:bidi="ar-SA"/>
+        </w:rPr>
+        <w:t> Manual Pen Paper voting is time consuming process</w:t>
+      </w:r>
+    </w:p>
+    <w:p>
+      <w:pPr>
+        <w:shd w:val="clear" w:color="auto" w:fill="1E1E1E"/>
+        <w:spacing w:line="285" w:lineRule="atLeast"/>
+        <w:ind w:firstLine="0"/>
+        <w:rPr>
+          <w:rFonts w:ascii="Consolas" w:hAnsi="Consolas"/>
+          <w:color w:val="D4D4D4"/>
+          <w:sz w:val="21"/>
+          <w:szCs w:val="21"/>
+          <w:lang w:bidi="ar-SA"/>
+        </w:rPr>
+      </w:pPr>
+      <w:r>
+        <w:rPr>
+          <w:rFonts w:ascii="Consolas" w:hAnsi="Consolas"/>
+          <w:color w:val="6796E6"/>
+          <w:sz w:val="21"/>
+          <w:szCs w:val="21"/>
+          <w:lang w:bidi="ar-SA"/>
+        </w:rPr>
+        <w:t>-</w:t>
+      </w:r>
+      <w:r>
+        <w:rPr>
+          <w:rFonts w:ascii="Consolas" w:hAnsi="Consolas"/>
+          <w:color w:val="D4D4D4"/>
+          <w:sz w:val="21"/>
+          <w:szCs w:val="21"/>
+          <w:lang w:bidi="ar-SA"/>
+        </w:rPr>
+        <w:t> Manual counting </w:t>
+      </w:r>
+      <w:proofErr w:type="spellStart"/>
+      <w:r>
+        <w:rPr>
+          <w:rFonts w:ascii="Consolas" w:hAnsi="Consolas"/>
+          <w:color w:val="D4D4D4"/>
+          <w:sz w:val="21"/>
+          <w:szCs w:val="21"/>
+          <w:lang w:bidi="ar-SA"/>
+        </w:rPr>
+        <w:t>usally</w:t>
+      </w:r>
+      <w:proofErr w:type="spellEnd"/>
+      <w:r>
+        <w:rPr>
+          <w:rFonts w:ascii="Consolas" w:hAnsi="Consolas"/>
+          <w:color w:val="D4D4D4"/>
+          <w:sz w:val="21"/>
+          <w:szCs w:val="21"/>
+          <w:lang w:bidi="ar-SA"/>
+        </w:rPr>
+        <w:t> takes </w:t>
+      </w:r>
+      <w:proofErr w:type="spellStart"/>
+      <w:r>
+        <w:rPr>
+          <w:rFonts w:ascii="Consolas" w:hAnsi="Consolas"/>
+          <w:color w:val="D4D4D4"/>
+          <w:sz w:val="21"/>
+          <w:szCs w:val="21"/>
+          <w:lang w:bidi="ar-SA"/>
+        </w:rPr>
+        <w:t>alot</w:t>
+      </w:r>
+      <w:proofErr w:type="spellEnd"/>
+      <w:r>
+        <w:rPr>
+          <w:rFonts w:ascii="Consolas" w:hAnsi="Consolas"/>
+          <w:color w:val="D4D4D4"/>
+          <w:sz w:val="21"/>
+          <w:szCs w:val="21"/>
+          <w:lang w:bidi="ar-SA"/>
+        </w:rPr>
+        <w:t> of time and </w:t>
+      </w:r>
+      <w:proofErr w:type="spellStart"/>
+      <w:r>
+        <w:rPr>
+          <w:rFonts w:ascii="Consolas" w:hAnsi="Consolas"/>
+          <w:color w:val="D4D4D4"/>
+          <w:sz w:val="21"/>
+          <w:szCs w:val="21"/>
+          <w:lang w:bidi="ar-SA"/>
+        </w:rPr>
+        <w:t>resourses</w:t>
+      </w:r>
+      <w:proofErr w:type="spellEnd"/>
+    </w:p>
+    <w:p>
+      <w:pPr>
+        <w:shd w:val="clear" w:color="auto" w:fill="1E1E1E"/>
+        <w:spacing w:line="285" w:lineRule="atLeast"/>
+        <w:ind w:firstLine="0"/>
+        <w:rPr>
+          <w:rFonts w:ascii="Consolas" w:hAnsi="Consolas"/>
+          <w:color w:val="D4D4D4"/>
+          <w:sz w:val="21"/>
+          <w:szCs w:val="21"/>
+          <w:lang w:bidi="ar-SA"/>
+        </w:rPr>
+      </w:pPr>
+      <w:r>
+        <w:rPr>
+          <w:rFonts w:ascii="Consolas" w:hAnsi="Consolas"/>
+          <w:color w:val="6796E6"/>
+          <w:sz w:val="21"/>
+          <w:szCs w:val="21"/>
+          <w:lang w:bidi="ar-SA"/>
+        </w:rPr>
+        <w:t>-</w:t>
+      </w:r>
+      <w:r>
+        <w:rPr>
+          <w:rFonts w:ascii="Consolas" w:hAnsi="Consolas"/>
+          <w:color w:val="D4D4D4"/>
+          <w:sz w:val="21"/>
+          <w:szCs w:val="21"/>
+          <w:lang w:bidi="ar-SA"/>
+        </w:rPr>
+        <w:t> Understanding the difficultly of illegal votes is tough.</w:t>
+      </w:r>
+    </w:p>
+    <w:p>
+      <w:pPr>
+        <w:shd w:val="clear" w:color="auto" w:fill="1E1E1E"/>
+        <w:spacing w:line="285" w:lineRule="atLeast"/>
+        <w:ind w:firstLine="0"/>
+        <w:rPr>
+          <w:rFonts w:ascii="Consolas" w:hAnsi="Consolas"/>
+          <w:color w:val="D4D4D4"/>
+          <w:sz w:val="21"/>
+          <w:szCs w:val="21"/>
+          <w:lang w:bidi="ar-SA"/>
+        </w:rPr>
+      </w:pPr>
+      <w:r>
+        <w:rPr>
+          <w:rFonts w:ascii="Consolas" w:hAnsi="Consolas"/>
+          <w:color w:val="6796E6"/>
+          <w:sz w:val="21"/>
+          <w:szCs w:val="21"/>
+          <w:lang w:bidi="ar-SA"/>
+        </w:rPr>
+        <w:t>-</w:t>
+      </w:r>
+      <w:r>
+        <w:rPr>
+          <w:rFonts w:ascii="Consolas" w:hAnsi="Consolas"/>
+          <w:color w:val="D4D4D4"/>
+          <w:sz w:val="21"/>
+          <w:szCs w:val="21"/>
+          <w:lang w:bidi="ar-SA"/>
+        </w:rPr>
+        <w:t> Electronic based voting helps in saving the resoures and is eco friendly</w:t>
+      </w:r>
+    </w:p>
+    <w:p>
+      <w:pPr>
+        <w:shd w:val="clear" w:color="auto" w:fill="1E1E1E"/>
+        <w:spacing w:line="285" w:lineRule="atLeast"/>
+        <w:ind w:firstLine="0"/>
+        <w:rPr>
+          <w:rFonts w:ascii="Consolas" w:hAnsi="Consolas"/>
+          <w:color w:val="D4D4D4"/>
+          <w:sz w:val="21"/>
+          <w:szCs w:val="21"/>
+          <w:lang w:bidi="ar-SA"/>
+        </w:rPr>
+      </w:pPr>
+      <w:r>
+        <w:rPr>
+          <w:rFonts w:ascii="Consolas" w:hAnsi="Consolas"/>
+          <w:color w:val="6796E6"/>
+          <w:sz w:val="21"/>
+          <w:szCs w:val="21"/>
+          <w:lang w:bidi="ar-SA"/>
+        </w:rPr>
+        <w:t>-</w:t>
+      </w:r>
+      <w:r>
+        <w:rPr>
+          <w:rFonts w:ascii="Consolas" w:hAnsi="Consolas"/>
+          <w:color w:val="D4D4D4"/>
+          <w:sz w:val="21"/>
+          <w:szCs w:val="21"/>
+          <w:lang w:bidi="ar-SA"/>
+        </w:rPr>
+        <w:t> Electronic based voting is fast and easy.</w:t>
+      </w:r>
+    </w:p>
+    <w:p>
+      <w:pPr>
+        <w:shd w:val="clear" w:color="auto" w:fill="1E1E1E"/>
+        <w:spacing w:line="285" w:lineRule="atLeast"/>
+        <w:ind w:firstLine="0"/>
+        <w:rPr>
+          <w:rFonts w:ascii="Consolas" w:hAnsi="Consolas"/>
+          <w:color w:val="D4D4D4"/>
+          <w:sz w:val="21"/>
+          <w:szCs w:val="21"/>
+          <w:lang w:bidi="ar-SA"/>
+        </w:rPr>
+      </w:pPr>
+    </w:p>
+    <w:p>
+      <w:pPr>
+        <w:shd w:val="clear" w:color="auto" w:fill="1E1E1E"/>
+        <w:spacing w:line="285" w:lineRule="atLeast"/>
+        <w:ind w:firstLine="0"/>
+        <w:rPr>
+          <w:rFonts w:ascii="Consolas" w:hAnsi="Consolas"/>
+          <w:color w:val="D4D4D4"/>
+          <w:sz w:val="21"/>
+          <w:szCs w:val="21"/>
+          <w:lang w:bidi="ar-SA"/>
+        </w:rPr>
+      </w:pPr>
+      <w:r>
+        <w:rPr>
+          <w:rFonts w:ascii="Consolas" w:hAnsi="Consolas"/>
+          <w:b/>
+          <w:bCs/>
+          <w:color w:val="569CD6"/>
+          <w:sz w:val="21"/>
+          <w:szCs w:val="21"/>
+          <w:lang w:bidi="ar-SA"/>
+        </w:rPr>
+        <w:t>## Defining of the Application:</w:t>
+      </w:r>
+    </w:p>
+    <w:p>
+      <w:pPr>
+        <w:shd w:val="clear" w:color="auto" w:fill="1E1E1E"/>
+        <w:spacing w:line="285" w:lineRule="atLeast"/>
+        <w:ind w:firstLine="0"/>
+        <w:rPr>
+          <w:rFonts w:ascii="Consolas" w:hAnsi="Consolas"/>
+          <w:color w:val="D4D4D4"/>
+          <w:sz w:val="21"/>
+          <w:szCs w:val="21"/>
+          <w:lang w:bidi="ar-SA"/>
+        </w:rPr>
+      </w:pPr>
+      <w:r>
+        <w:rPr>
+          <w:rFonts w:ascii="Consolas" w:hAnsi="Consolas"/>
+          <w:color w:val="6796E6"/>
+          <w:sz w:val="21"/>
+          <w:szCs w:val="21"/>
+          <w:lang w:bidi="ar-SA"/>
+        </w:rPr>
+        <w:t>-</w:t>
+      </w:r>
+      <w:r>
+        <w:rPr>
+          <w:rFonts w:ascii="Consolas" w:hAnsi="Consolas"/>
+          <w:color w:val="D4D4D4"/>
+          <w:sz w:val="21"/>
+          <w:szCs w:val="21"/>
+          <w:lang w:bidi="ar-SA"/>
+        </w:rPr>
+        <w:t> The Proposed system ensures the complete freedom to users,</w:t>
+      </w:r>
+      <w:r>
+        <w:rPr>
+          <w:rFonts w:ascii="Consolas" w:hAnsi="Consolas"/>
+          <w:color w:val="808080"/>
+          <w:sz w:val="21"/>
+          <w:szCs w:val="21"/>
+          <w:lang w:bidi="ar-SA"/>
+        </w:rPr>
+        <w:t>&lt;</w:t>
+      </w:r>
+      <w:r>
+        <w:rPr>
+          <w:rFonts w:ascii="Consolas" w:hAnsi="Consolas"/>
+          <w:color w:val="569CD6"/>
+          <w:sz w:val="21"/>
+          <w:szCs w:val="21"/>
+          <w:lang w:bidi="ar-SA"/>
+        </w:rPr>
+        <w:t>br</w:t>
+      </w:r>
+      <w:r>
+        <w:rPr>
+          <w:rFonts w:ascii="Consolas" w:hAnsi="Consolas"/>
+          <w:color w:val="808080"/>
+          <w:sz w:val="21"/>
+          <w:szCs w:val="21"/>
+          <w:lang w:bidi="ar-SA"/>
+        </w:rPr>
+        <w:t>&gt;</w:t>
+      </w:r>
+      <w:r>
+        <w:rPr>
+          <w:rFonts w:ascii="Consolas" w:hAnsi="Consolas"/>
+          <w:color w:val="D4D4D4"/>
+          <w:sz w:val="21"/>
+          <w:szCs w:val="21"/>
+          <w:lang w:bidi="ar-SA"/>
+        </w:rPr>
+        <w:t> this allows to tract the illegal votes and get detailed information about  each candidates and there votes.</w:t>
+      </w:r>
+      <w:r>
+        <w:rPr>
+          <w:rFonts w:ascii="Consolas" w:hAnsi="Consolas"/>
+          <w:color w:val="808080"/>
+          <w:sz w:val="21"/>
+          <w:szCs w:val="21"/>
+          <w:lang w:bidi="ar-SA"/>
+        </w:rPr>
+        <w:t>&lt;</w:t>
+      </w:r>
+      <w:r>
+        <w:rPr>
+          <w:rFonts w:ascii="Consolas" w:hAnsi="Consolas"/>
+          <w:color w:val="569CD6"/>
+          <w:sz w:val="21"/>
+          <w:szCs w:val="21"/>
+          <w:lang w:bidi="ar-SA"/>
+        </w:rPr>
+        <w:t>br</w:t>
+      </w:r>
+      <w:r>
+        <w:rPr>
+          <w:rFonts w:ascii="Consolas" w:hAnsi="Consolas"/>
+          <w:color w:val="808080"/>
+          <w:sz w:val="21"/>
+          <w:szCs w:val="21"/>
+          <w:lang w:bidi="ar-SA"/>
+        </w:rPr>
+        <w:t>&gt;</w:t>
+      </w:r>
+    </w:p>
+    <w:p>
+      <w:pPr>
+        <w:shd w:val="clear" w:color="auto" w:fill="1E1E1E"/>
+        <w:spacing w:line="285" w:lineRule="atLeast"/>
+        <w:ind w:firstLine="0"/>
+        <w:rPr>
+          <w:rFonts w:ascii="Consolas" w:hAnsi="Consolas"/>
+          <w:color w:val="D4D4D4"/>
+          <w:sz w:val="21"/>
+          <w:szCs w:val="21"/>
+          <w:lang w:bidi="ar-SA"/>
+        </w:rPr>
+      </w:pPr>
+      <w:r>
+        <w:rPr>
+          <w:rFonts w:ascii="Consolas" w:hAnsi="Consolas"/>
+          <w:color w:val="6796E6"/>
+          <w:sz w:val="21"/>
+          <w:szCs w:val="21"/>
+          <w:lang w:bidi="ar-SA"/>
+        </w:rPr>
+        <w:t>-</w:t>
+      </w:r>
+      <w:r>
+        <w:rPr>
+          <w:rFonts w:ascii="Consolas" w:hAnsi="Consolas"/>
+          <w:color w:val="D4D4D4"/>
+          <w:sz w:val="21"/>
+          <w:szCs w:val="21"/>
+          <w:lang w:bidi="ar-SA"/>
+        </w:rPr>
+        <w:t>  This system ensures that only registered students are allowed to vote.</w:t>
+      </w:r>
+    </w:p>
+    <w:p>
+      <w:pPr>
+        <w:shd w:val="clear" w:color="auto" w:fill="1E1E1E"/>
+        <w:spacing w:line="285" w:lineRule="atLeast"/>
+        <w:ind w:firstLine="0"/>
+        <w:rPr>
+          <w:rFonts w:ascii="Consolas" w:hAnsi="Consolas"/>
+          <w:color w:val="D4D4D4"/>
+          <w:sz w:val="21"/>
+          <w:szCs w:val="21"/>
+          <w:lang w:bidi="ar-SA"/>
+        </w:rPr>
+      </w:pPr>
+      <w:r>
+        <w:rPr>
+          <w:rFonts w:ascii="Consolas" w:hAnsi="Consolas"/>
+          <w:color w:val="D4D4D4"/>
+          <w:sz w:val="21"/>
+          <w:szCs w:val="21"/>
+          <w:lang w:bidi="ar-SA"/>
+        </w:rPr>
+        <w:t>    </w:t>
+      </w:r>
+    </w:p>
+    <w:p>
+      <w:pPr>
+        <w:shd w:val="clear" w:color="auto" w:fill="1E1E1E"/>
+        <w:spacing w:line="285" w:lineRule="atLeast"/>
+        <w:ind w:firstLine="0"/>
+        <w:rPr>
+          <w:rFonts w:ascii="Consolas" w:hAnsi="Consolas"/>
+          <w:color w:val="D4D4D4"/>
+          <w:sz w:val="21"/>
+          <w:szCs w:val="21"/>
+          <w:lang w:bidi="ar-SA"/>
+        </w:rPr>
+      </w:pPr>
+      <w:r>
+        <w:rPr>
+          <w:rFonts w:ascii="Consolas" w:hAnsi="Consolas"/>
+          <w:b/>
+          <w:bCs/>
+          <w:color w:val="569CD6"/>
+          <w:sz w:val="21"/>
+          <w:szCs w:val="21"/>
+          <w:lang w:bidi="ar-SA"/>
+        </w:rPr>
+        <w:t>## objective:</w:t>
+      </w:r>
+    </w:p>
+    <w:p>
+      <w:pPr>
+        <w:shd w:val="clear" w:color="auto" w:fill="1E1E1E"/>
+        <w:spacing w:line="285" w:lineRule="atLeast"/>
+        <w:ind w:firstLine="0"/>
+        <w:rPr>
+          <w:rFonts w:ascii="Consolas" w:hAnsi="Consolas"/>
+          <w:color w:val="D4D4D4"/>
+          <w:sz w:val="21"/>
+          <w:szCs w:val="21"/>
+          <w:lang w:bidi="ar-SA"/>
+        </w:rPr>
+      </w:pPr>
+      <w:r>
+        <w:rPr>
+          <w:rFonts w:ascii="Consolas" w:hAnsi="Consolas"/>
+          <w:color w:val="D4D4D4"/>
+          <w:sz w:val="21"/>
+          <w:szCs w:val="21"/>
+          <w:lang w:bidi="ar-SA"/>
+        </w:rPr>
+        <w:t>  The main objective of this Project is:</w:t>
+      </w:r>
+    </w:p>
+    <w:p>
+      <w:pPr>
+        <w:shd w:val="clear" w:color="auto" w:fill="1E1E1E"/>
+        <w:spacing w:line="285" w:lineRule="atLeast"/>
+        <w:ind w:firstLine="0"/>
+        <w:rPr>
+          <w:rFonts w:ascii="Consolas" w:hAnsi="Consolas"/>
+          <w:color w:val="D4D4D4"/>
+          <w:sz w:val="21"/>
+          <w:szCs w:val="21"/>
+          <w:lang w:bidi="ar-SA"/>
+        </w:rPr>
+      </w:pPr>
+      <w:r>
+        <w:rPr>
+          <w:rFonts w:ascii="Consolas" w:hAnsi="Consolas"/>
+          <w:color w:val="D4D4D4"/>
+          <w:sz w:val="21"/>
+          <w:szCs w:val="21"/>
+          <w:lang w:bidi="ar-SA"/>
+        </w:rPr>
+        <w:t>  </w:t>
+      </w:r>
+      <w:r>
+        <w:rPr>
+          <w:rFonts w:ascii="Consolas" w:hAnsi="Consolas"/>
+          <w:color w:val="6796E6"/>
+          <w:sz w:val="21"/>
+          <w:szCs w:val="21"/>
+          <w:lang w:bidi="ar-SA"/>
+        </w:rPr>
+        <w:t>1.</w:t>
+      </w:r>
+      <w:r>
+        <w:rPr>
+          <w:rFonts w:ascii="Consolas" w:hAnsi="Consolas"/>
+          <w:color w:val="D4D4D4"/>
+          <w:sz w:val="21"/>
+          <w:szCs w:val="21"/>
+          <w:lang w:bidi="ar-SA"/>
+        </w:rPr>
+        <w:t> To Allow the user to cast </w:t>
+      </w:r>
+      <w:proofErr w:type="spellStart"/>
+      <w:r>
+        <w:rPr>
+          <w:rFonts w:ascii="Consolas" w:hAnsi="Consolas"/>
+          <w:color w:val="D4D4D4"/>
+          <w:sz w:val="21"/>
+          <w:szCs w:val="21"/>
+          <w:lang w:bidi="ar-SA"/>
+        </w:rPr>
+        <w:t>there own</w:t>
+      </w:r>
+      <w:proofErr w:type="spellEnd"/>
+      <w:r>
+        <w:rPr>
+          <w:rFonts w:ascii="Consolas" w:hAnsi="Consolas"/>
+          <w:color w:val="D4D4D4"/>
+          <w:sz w:val="21"/>
+          <w:szCs w:val="21"/>
+          <w:lang w:bidi="ar-SA"/>
+        </w:rPr>
+        <w:t> vote.</w:t>
+      </w:r>
+    </w:p>
+    <w:p>
+      <w:pPr>
+        <w:shd w:val="clear" w:color="auto" w:fill="1E1E1E"/>
+        <w:spacing w:line="285" w:lineRule="atLeast"/>
+        <w:ind w:firstLine="0"/>
+        <w:rPr>
+          <w:rFonts w:ascii="Consolas" w:hAnsi="Consolas"/>
+          <w:color w:val="D4D4D4"/>
+          <w:sz w:val="21"/>
+          <w:szCs w:val="21"/>
+          <w:lang w:bidi="ar-SA"/>
+        </w:rPr>
+      </w:pPr>
+      <w:r>
+        <w:rPr>
+          <w:rFonts w:ascii="Consolas" w:hAnsi="Consolas"/>
+          <w:color w:val="D4D4D4"/>
+          <w:sz w:val="21"/>
+          <w:szCs w:val="21"/>
+          <w:lang w:bidi="ar-SA"/>
+        </w:rPr>
+        <w:t>  </w:t>
+      </w:r>
+      <w:r>
+        <w:rPr>
+          <w:rFonts w:ascii="Consolas" w:hAnsi="Consolas"/>
+          <w:color w:val="6796E6"/>
+          <w:sz w:val="21"/>
+          <w:szCs w:val="21"/>
+          <w:lang w:bidi="ar-SA"/>
+        </w:rPr>
+        <w:t>2.</w:t>
+      </w:r>
+      <w:r>
+        <w:rPr>
+          <w:rFonts w:ascii="Consolas" w:hAnsi="Consolas"/>
+          <w:color w:val="D4D4D4"/>
+          <w:sz w:val="21"/>
+          <w:szCs w:val="21"/>
+          <w:lang w:bidi="ar-SA"/>
+        </w:rPr>
+        <w:t> To Create Election and execute the election.</w:t>
+      </w:r>
+    </w:p>
+    <w:p>
+      <w:pPr>
+        <w:shd w:val="clear" w:color="auto" w:fill="1E1E1E"/>
+        <w:spacing w:line="285" w:lineRule="atLeast"/>
+        <w:ind w:firstLine="0"/>
+        <w:rPr>
+          <w:rFonts w:ascii="Consolas" w:hAnsi="Consolas"/>
+          <w:color w:val="D4D4D4"/>
+          <w:sz w:val="21"/>
+          <w:szCs w:val="21"/>
+          <w:lang w:bidi="ar-SA"/>
+        </w:rPr>
+      </w:pPr>
+      <w:r>
+        <w:rPr>
+          <w:rFonts w:ascii="Consolas" w:hAnsi="Consolas"/>
+          <w:color w:val="D4D4D4"/>
+          <w:sz w:val="21"/>
+          <w:szCs w:val="21"/>
+          <w:lang w:bidi="ar-SA"/>
+        </w:rPr>
+        <w:t>  </w:t>
+      </w:r>
+      <w:r>
+        <w:rPr>
+          <w:rFonts w:ascii="Consolas" w:hAnsi="Consolas"/>
+          <w:color w:val="6796E6"/>
+          <w:sz w:val="21"/>
+          <w:szCs w:val="21"/>
+          <w:lang w:bidi="ar-SA"/>
+        </w:rPr>
+        <w:t>3.</w:t>
+      </w:r>
+      <w:r>
+        <w:rPr>
+          <w:rFonts w:ascii="Consolas" w:hAnsi="Consolas"/>
+          <w:color w:val="D4D4D4"/>
+          <w:sz w:val="21"/>
+          <w:szCs w:val="21"/>
+          <w:lang w:bidi="ar-SA"/>
+        </w:rPr>
+        <w:t> To Allow the application to decide the winner.  </w:t>
+      </w:r>
+    </w:p>
+    <w:p>
+      <w:pPr>
+        <w:shd w:val="clear" w:color="auto" w:fill="1E1E1E"/>
+        <w:spacing w:line="285" w:lineRule="atLeast"/>
+        <w:ind w:firstLine="0"/>
+        <w:rPr>
+          <w:rFonts w:ascii="Consolas" w:hAnsi="Consolas"/>
+          <w:color w:val="D4D4D4"/>
+          <w:sz w:val="21"/>
+          <w:szCs w:val="21"/>
+          <w:lang w:bidi="ar-SA"/>
+        </w:rPr>
+      </w:pPr>
+    </w:p>
+    <w:p>
+      <w:pPr>
+        <w:shd w:val="clear" w:color="auto" w:fill="1E1E1E"/>
+        <w:spacing w:line="285" w:lineRule="atLeast"/>
+        <w:ind w:firstLine="0"/>
+        <w:rPr>
+          <w:rFonts w:ascii="Consolas" w:hAnsi="Consolas"/>
+          <w:color w:val="D4D4D4"/>
+          <w:sz w:val="21"/>
+          <w:szCs w:val="21"/>
+          <w:lang w:bidi="ar-SA"/>
+        </w:rPr>
+      </w:pPr>
+      <w:r>
+        <w:rPr>
+          <w:rFonts w:ascii="Consolas" w:hAnsi="Consolas"/>
+          <w:b/>
+          <w:bCs/>
+          <w:color w:val="569CD6"/>
+          <w:sz w:val="21"/>
+          <w:szCs w:val="21"/>
+          <w:lang w:bidi="ar-SA"/>
+        </w:rPr>
+        <w:t>##  Future Work:</w:t>
+      </w:r>
+    </w:p>
+    <w:p>
+      <w:pPr>
+        <w:shd w:val="clear" w:color="auto" w:fill="1E1E1E"/>
+        <w:spacing w:line="285" w:lineRule="atLeast"/>
+        <w:ind w:firstLine="0"/>
+        <w:rPr>
+          <w:rFonts w:ascii="Consolas" w:hAnsi="Consolas"/>
+          <w:color w:val="D4D4D4"/>
+          <w:sz w:val="21"/>
+          <w:szCs w:val="21"/>
+          <w:lang w:bidi="ar-SA"/>
+        </w:rPr>
+      </w:pPr>
+      <w:r>
+        <w:rPr>
+          <w:rFonts w:ascii="Consolas" w:hAnsi="Consolas"/>
+          <w:color w:val="6796E6"/>
+          <w:sz w:val="21"/>
+          <w:szCs w:val="21"/>
+          <w:lang w:bidi="ar-SA"/>
+        </w:rPr>
+        <w:t>1.</w:t>
+      </w:r>
+      <w:r>
+        <w:rPr>
+          <w:rFonts w:ascii="Consolas" w:hAnsi="Consolas"/>
+          <w:color w:val="D4D4D4"/>
+          <w:sz w:val="21"/>
+          <w:szCs w:val="21"/>
+          <w:lang w:bidi="ar-SA"/>
+        </w:rPr>
+        <w:t> The system must keep track of Banned candidates.</w:t>
+      </w:r>
+    </w:p>
+    <w:p>
+      <w:pPr>
+        <w:shd w:val="clear" w:color="auto" w:fill="1E1E1E"/>
+        <w:spacing w:line="285" w:lineRule="atLeast"/>
+        <w:ind w:firstLine="0"/>
+        <w:rPr>
+          <w:rFonts w:ascii="Consolas" w:hAnsi="Consolas"/>
+          <w:color w:val="D4D4D4"/>
+          <w:sz w:val="21"/>
+          <w:szCs w:val="21"/>
+          <w:lang w:bidi="ar-SA"/>
+        </w:rPr>
+      </w:pPr>
+      <w:r>
+        <w:rPr>
+          <w:rFonts w:ascii="Consolas" w:hAnsi="Consolas"/>
+          <w:color w:val="6796E6"/>
+          <w:sz w:val="21"/>
+          <w:szCs w:val="21"/>
+          <w:lang w:bidi="ar-SA"/>
+        </w:rPr>
+        <w:lastRenderedPageBreak/>
+        <w:t>2.</w:t>
+      </w:r>
+      <w:r>
+        <w:rPr>
+          <w:rFonts w:ascii="Consolas" w:hAnsi="Consolas"/>
+          <w:color w:val="D4D4D4"/>
+          <w:sz w:val="21"/>
+          <w:szCs w:val="21"/>
+          <w:lang w:bidi="ar-SA"/>
+        </w:rPr>
+        <w:t> The system must keep track of Banned students(voters).</w:t>
+      </w:r>
+    </w:p>
+    <w:p>
+      <w:pPr>
+        <w:shd w:val="clear" w:color="auto" w:fill="1E1E1E"/>
+        <w:spacing w:line="285" w:lineRule="atLeast"/>
+        <w:ind w:firstLine="0"/>
+        <w:rPr>
+          <w:rFonts w:ascii="Consolas" w:hAnsi="Consolas"/>
+          <w:color w:val="D4D4D4"/>
+          <w:sz w:val="21"/>
+          <w:szCs w:val="21"/>
+          <w:lang w:bidi="ar-SA"/>
+        </w:rPr>
+      </w:pPr>
+      <w:r>
+        <w:rPr>
+          <w:rFonts w:ascii="Consolas" w:hAnsi="Consolas"/>
+          <w:color w:val="6796E6"/>
+          <w:sz w:val="21"/>
+          <w:szCs w:val="21"/>
+          <w:lang w:bidi="ar-SA"/>
+        </w:rPr>
+        <w:t>3.</w:t>
+      </w:r>
+      <w:r>
+        <w:rPr>
+          <w:rFonts w:ascii="Consolas" w:hAnsi="Consolas"/>
+          <w:color w:val="D4D4D4"/>
+          <w:sz w:val="21"/>
+          <w:szCs w:val="21"/>
+          <w:lang w:bidi="ar-SA"/>
+        </w:rPr>
+        <w:t> The system must check illegal Votes and must allow the admin to remove them.</w:t>
+      </w:r>
+    </w:p>
+    <w:p>
+      <w:pPr>
+        <w:shd w:val="clear" w:color="auto" w:fill="1E1E1E"/>
+        <w:spacing w:line="285" w:lineRule="atLeast"/>
+        <w:ind w:firstLine="0"/>
+        <w:rPr>
+          <w:rFonts w:ascii="Consolas" w:hAnsi="Consolas"/>
+          <w:color w:val="D4D4D4"/>
+          <w:sz w:val="21"/>
+          <w:szCs w:val="21"/>
+          <w:lang w:bidi="ar-SA"/>
+        </w:rPr>
+      </w:pPr>
+      <w:r>
+        <w:rPr>
+          <w:rFonts w:ascii="Consolas" w:hAnsi="Consolas"/>
+          <w:color w:val="6796E6"/>
+          <w:sz w:val="21"/>
+          <w:szCs w:val="21"/>
+          <w:lang w:bidi="ar-SA"/>
+        </w:rPr>
+        <w:t>4.</w:t>
+      </w:r>
+      <w:r>
+        <w:rPr>
+          <w:rFonts w:ascii="Consolas" w:hAnsi="Consolas"/>
+          <w:color w:val="D4D4D4"/>
+          <w:sz w:val="21"/>
+          <w:szCs w:val="21"/>
+          <w:lang w:bidi="ar-SA"/>
+        </w:rPr>
+        <w:t> The System must Check for voted voter and must not allow them to vote again.</w:t>
+      </w:r>
+    </w:p>
+    <w:p>
+      <w:pPr>
+        <w:shd w:val="clear" w:color="auto" w:fill="1E1E1E"/>
+        <w:spacing w:line="285" w:lineRule="atLeast"/>
+        <w:ind w:firstLine="0"/>
+        <w:rPr>
+          <w:rFonts w:ascii="Consolas" w:hAnsi="Consolas"/>
+          <w:color w:val="D4D4D4"/>
+          <w:sz w:val="21"/>
+          <w:szCs w:val="21"/>
+          <w:lang w:bidi="ar-SA"/>
+        </w:rPr>
+      </w:pPr>
+      <w:r>
+        <w:rPr>
+          <w:rFonts w:ascii="Consolas" w:hAnsi="Consolas"/>
+          <w:color w:val="6796E6"/>
+          <w:sz w:val="21"/>
+          <w:szCs w:val="21"/>
+          <w:lang w:bidi="ar-SA"/>
+        </w:rPr>
+        <w:t>5.</w:t>
+      </w:r>
+      <w:r>
+        <w:rPr>
+          <w:rFonts w:ascii="Consolas" w:hAnsi="Consolas"/>
+          <w:color w:val="D4D4D4"/>
+          <w:sz w:val="21"/>
+          <w:szCs w:val="21"/>
+          <w:lang w:bidi="ar-SA"/>
+        </w:rPr>
+        <w:t> The system must be flexible for all the departments</w:t>
+      </w:r>
+    </w:p>
+    <w:p>
+      <w:pPr>
+        <w:ind w:left="360" w:firstLine="0"/>
+      </w:pPr>
+    </w:p>
+    <w:p>
+      <w:pPr>
+        <w:pStyle w:val="Heading1"/>
+        <w:numPr>
+          <w:ilvl w:val="0"/>
+          <w:numId w:val="12"/>
+        </w:numPr>
+      </w:pPr>
+      <w:r>
+        <w:t>Requirements:</w:t>
+      </w:r>
+    </w:p>
+    <w:p/>
+    <w:p>
+      <w:pPr>
+        <w:ind w:firstLine="0"/>
+      </w:pPr>
+      <w:bookmarkStart w:id="4" w:name="_GoBack"/>
+      <w:bookmarkEnd w:id="4"/>
+    </w:p>
+    <w:p>
+      <w:pPr>
+        <w:pStyle w:val="Heading1"/>
+        <w:numPr>
+          <w:ilvl w:val="0"/>
+          <w:numId w:val="12"/>
+        </w:numPr>
+      </w:pPr>
+      <w:r>
+        <w:t>Architecture</w:t>
+      </w:r>
+    </w:p>
+    <w:p>
+      <w:pPr>
+        <w:pStyle w:val="Heading1"/>
+        <w:numPr>
+          <w:ilvl w:val="0"/>
+          <w:numId w:val="12"/>
+        </w:numPr>
+      </w:pPr>
+      <w:r>
+        <w:t>Implementation</w:t>
+      </w:r>
+    </w:p>
+    <w:p>
+      <w:pPr>
+        <w:pStyle w:val="Heading1"/>
+        <w:numPr>
+          <w:ilvl w:val="0"/>
+          <w:numId w:val="12"/>
+        </w:numPr>
+      </w:pPr>
+      <w:r>
+        <w:t>Test Plan</w:t>
+      </w:r>
+    </w:p>
+    <w:p>
+      <w:pPr>
+        <w:pStyle w:val="Heading1"/>
+        <w:numPr>
+          <w:ilvl w:val="0"/>
+          <w:numId w:val="12"/>
+        </w:numPr>
+      </w:pPr>
+      <w:r>
+        <w:t>Output Samples</w:t>
+      </w:r>
+    </w:p>
+    <w:p>
+      <w:pPr>
+        <w:pStyle w:val="Heading1"/>
+        <w:numPr>
+          <w:ilvl w:val="0"/>
+          <w:numId w:val="12"/>
+        </w:numPr>
+      </w:pPr>
+      <w:r>
+        <w:t>References</w:t>
+      </w:r>
+    </w:p>
     <w:sectPr>
       <w:headerReference w:type="default" r:id="rId15"/>
       <w:footerReference w:type="default" r:id="rId16"/>
@@ -2533,7 +3854,7 @@
 </file>
 
 <file path=word/endnotes.xml><?xml version="1.0" encoding="utf-8"?>
-<w:endnotes xmlns:wpc="http://schemas.microsoft.com/office/word/2010/wordprocessingCanvas" xmlns:cx="http://schemas.microsoft.com/office/drawing/2014/chartex" xmlns:cx1="http://schemas.microsoft.com/office/drawing/2015/9/8/chartex" xmlns:cx2="http://schemas.microsoft.com/office/drawing/2015/10/21/chartex" xmlns:cx3="http://schemas.microsoft.com/office/drawing/2016/5/9/chartex" xmlns:cx4="http://schemas.microsoft.com/office/drawing/2016/5/10/chartex" xmlns:cx5="http://schemas.microsoft.com/office/drawing/2016/5/11/chartex" xmlns:cx6="http://schemas.microsoft.com/office/drawing/2016/5/12/chartex" xmlns:cx7="http://schemas.microsoft.com/office/drawing/2016/5/13/chartex" xmlns:cx8="http://schemas.microsoft.com/office/drawing/2016/5/14/chartex" xmlns:mc="http://schemas.openxmlformats.org/markup-compatibility/2006" xmlns:aink="http://schemas.microsoft.com/office/drawing/2016/ink" xmlns:o="urn:schemas-microsoft-com:office:office" xmlns:r="http://schemas.openxmlformats.org/officeDocument/2006/relationships" xmlns:m="http://schemas.openxmlformats.org/officeDocument/2006/math" xmlns:v="urn:schemas-microsoft-com:vml" xmlns:wp14="http://schemas.microsoft.com/office/word/2010/wordprocessingDrawing" xmlns:wp="http://schemas.openxmlformats.org/drawingml/2006/wordprocessingDrawing" xmlns:w10="urn:schemas-microsoft-com:office:word" xmlns:w="http://schemas.openxmlformats.org/wordprocessingml/2006/main" xmlns:w14="http://schemas.microsoft.com/office/word/2010/wordml" xmlns:w15="http://schemas.microsoft.com/office/word/2012/wordml" xmlns:w16se="http://schemas.microsoft.com/office/word/2015/wordml/symex" xmlns:wpg="http://schemas.microsoft.com/office/word/2010/wordprocessingGroup" xmlns:wpi="http://schemas.microsoft.com/office/word/2010/wordprocessingInk" xmlns:wne="http://schemas.microsoft.com/office/word/2006/wordml" xmlns:wps="http://schemas.microsoft.com/office/word/2010/wordprocessingShape" mc:Ignorable="w14 w15 w16se wp14">
+<w:endnotes xmlns:wpc="http://schemas.microsoft.com/office/word/2010/wordprocessingCanvas" xmlns:cx="http://schemas.microsoft.com/office/drawing/2014/chartex" xmlns:cx1="http://schemas.microsoft.com/office/drawing/2015/9/8/chartex" xmlns:cx2="http://schemas.microsoft.com/office/drawing/2015/10/21/chartex" xmlns:cx3="http://schemas.microsoft.com/office/drawing/2016/5/9/chartex" xmlns:cx4="http://schemas.microsoft.com/office/drawing/2016/5/10/chartex" xmlns:cx5="http://schemas.microsoft.com/office/drawing/2016/5/11/chartex" xmlns:cx6="http://schemas.microsoft.com/office/drawing/2016/5/12/chartex" xmlns:cx7="http://schemas.microsoft.com/office/drawing/2016/5/13/chartex" xmlns:cx8="http://schemas.microsoft.com/office/drawing/2016/5/14/chartex" xmlns:mc="http://schemas.openxmlformats.org/markup-compatibility/2006" xmlns:aink="http://schemas.microsoft.com/office/drawing/2016/ink" xmlns:am3d="http://schemas.microsoft.com/office/drawing/2017/model3d" xmlns:o="urn:schemas-microsoft-com:office:office" xmlns:r="http://schemas.openxmlformats.org/officeDocument/2006/relationships" xmlns:m="http://schemas.openxmlformats.org/officeDocument/2006/math" xmlns:v="urn:schemas-microsoft-com:vml" xmlns:wp14="http://schemas.microsoft.com/office/word/2010/wordprocessingDrawing" xmlns:wp="http://schemas.openxmlformats.org/drawingml/2006/wordprocessingDrawing" xmlns:w10="urn:schemas-microsoft-com:office:word" xmlns:w="http://schemas.openxmlformats.org/wordprocessingml/2006/main" xmlns:w14="http://schemas.microsoft.com/office/word/2010/wordml" xmlns:w15="http://schemas.microsoft.com/office/word/2012/wordml" xmlns:w16cex="http://schemas.microsoft.com/office/word/2018/wordml/cex" xmlns:w16cid="http://schemas.microsoft.com/office/word/2016/wordml/cid" xmlns:w16="http://schemas.microsoft.com/office/word/2018/wordml" xmlns:w16se="http://schemas.microsoft.com/office/word/2015/wordml/symex" xmlns:wpg="http://schemas.microsoft.com/office/word/2010/wordprocessingGroup" xmlns:wpi="http://schemas.microsoft.com/office/word/2010/wordprocessingInk" xmlns:wne="http://schemas.microsoft.com/office/word/2006/wordml" xmlns:wps="http://schemas.microsoft.com/office/word/2010/wordprocessingShape" mc:Ignorable="w14 w15 w16se w16cid w16 w16cex wp14">
   <w:endnote w:type="separator" w:id="-1">
     <w:p>
       <w:r>
@@ -2555,7 +3876,7 @@
 </file>
 
 <file path=word/footer1.xml><?xml version="1.0" encoding="utf-8"?>
-<w:ftr xmlns:wpc="http://schemas.microsoft.com/office/word/2010/wordprocessingCanvas" xmlns:cx="http://schemas.microsoft.com/office/drawing/2014/chartex" xmlns:cx1="http://schemas.microsoft.com/office/drawing/2015/9/8/chartex" xmlns:cx2="http://schemas.microsoft.com/office/drawing/2015/10/21/chartex" xmlns:cx3="http://schemas.microsoft.com/office/drawing/2016/5/9/chartex" xmlns:cx4="http://schemas.microsoft.com/office/drawing/2016/5/10/chartex" xmlns:cx5="http://schemas.microsoft.com/office/drawing/2016/5/11/chartex" xmlns:cx6="http://schemas.microsoft.com/office/drawing/2016/5/12/chartex" xmlns:cx7="http://schemas.microsoft.com/office/drawing/2016/5/13/chartex" xmlns:cx8="http://schemas.microsoft.com/office/drawing/2016/5/14/chartex" xmlns:mc="http://schemas.openxmlformats.org/markup-compatibility/2006" xmlns:aink="http://schemas.microsoft.com/office/drawing/2016/ink" xmlns:o="urn:schemas-microsoft-com:office:office" xmlns:r="http://schemas.openxmlformats.org/officeDocument/2006/relationships" xmlns:m="http://schemas.openxmlformats.org/officeDocument/2006/math" xmlns:v="urn:schemas-microsoft-com:vml" xmlns:wp14="http://schemas.microsoft.com/office/word/2010/wordprocessingDrawing" xmlns:wp="http://schemas.openxmlformats.org/drawingml/2006/wordprocessingDrawing" xmlns:w10="urn:schemas-microsoft-com:office:word" xmlns:w="http://schemas.openxmlformats.org/wordprocessingml/2006/main" xmlns:w14="http://schemas.microsoft.com/office/word/2010/wordml" xmlns:w15="http://schemas.microsoft.com/office/word/2012/wordml" xmlns:w16se="http://schemas.microsoft.com/office/word/2015/wordml/symex" xmlns:wpg="http://schemas.microsoft.com/office/word/2010/wordprocessingGroup" xmlns:wpi="http://schemas.microsoft.com/office/word/2010/wordprocessingInk" xmlns:wne="http://schemas.microsoft.com/office/word/2006/wordml" xmlns:wps="http://schemas.microsoft.com/office/word/2010/wordprocessingShape" mc:Ignorable="w14 w15 w16se wp14">
+<w:ftr xmlns:wpc="http://schemas.microsoft.com/office/word/2010/wordprocessingCanvas" xmlns:cx="http://schemas.microsoft.com/office/drawing/2014/chartex" xmlns:cx1="http://schemas.microsoft.com/office/drawing/2015/9/8/chartex" xmlns:cx2="http://schemas.microsoft.com/office/drawing/2015/10/21/chartex" xmlns:cx3="http://schemas.microsoft.com/office/drawing/2016/5/9/chartex" xmlns:cx4="http://schemas.microsoft.com/office/drawing/2016/5/10/chartex" xmlns:cx5="http://schemas.microsoft.com/office/drawing/2016/5/11/chartex" xmlns:cx6="http://schemas.microsoft.com/office/drawing/2016/5/12/chartex" xmlns:cx7="http://schemas.microsoft.com/office/drawing/2016/5/13/chartex" xmlns:cx8="http://schemas.microsoft.com/office/drawing/2016/5/14/chartex" xmlns:mc="http://schemas.openxmlformats.org/markup-compatibility/2006" xmlns:aink="http://schemas.microsoft.com/office/drawing/2016/ink" xmlns:am3d="http://schemas.microsoft.com/office/drawing/2017/model3d" xmlns:o="urn:schemas-microsoft-com:office:office" xmlns:r="http://schemas.openxmlformats.org/officeDocument/2006/relationships" xmlns:m="http://schemas.openxmlformats.org/officeDocument/2006/math" xmlns:v="urn:schemas-microsoft-com:vml" xmlns:wp14="http://schemas.microsoft.com/office/word/2010/wordprocessingDrawing" xmlns:wp="http://schemas.openxmlformats.org/drawingml/2006/wordprocessingDrawing" xmlns:w10="urn:schemas-microsoft-com:office:word" xmlns:w="http://schemas.openxmlformats.org/wordprocessingml/2006/main" xmlns:w14="http://schemas.microsoft.com/office/word/2010/wordml" xmlns:w15="http://schemas.microsoft.com/office/word/2012/wordml" xmlns:w16cex="http://schemas.microsoft.com/office/word/2018/wordml/cex" xmlns:w16cid="http://schemas.microsoft.com/office/word/2016/wordml/cid" xmlns:w16="http://schemas.microsoft.com/office/word/2018/wordml" xmlns:w16se="http://schemas.microsoft.com/office/word/2015/wordml/symex" xmlns:wpg="http://schemas.microsoft.com/office/word/2010/wordprocessingGroup" xmlns:wpi="http://schemas.microsoft.com/office/word/2010/wordprocessingInk" xmlns:wne="http://schemas.microsoft.com/office/word/2006/wordml" xmlns:wps="http://schemas.microsoft.com/office/word/2010/wordprocessingShape" mc:Ignorable="w14 w15 w16se w16cid w16 w16cex wp14">
   <w:p>
     <w:pPr>
       <w:pStyle w:val="Footer"/>
@@ -2824,7 +4145,7 @@
 </file>
 
 <file path=word/footnotes.xml><?xml version="1.0" encoding="utf-8"?>
-<w:footnotes xmlns:wpc="http://schemas.microsoft.com/office/word/2010/wordprocessingCanvas" xmlns:cx="http://schemas.microsoft.com/office/drawing/2014/chartex" xmlns:cx1="http://schemas.microsoft.com/office/drawing/2015/9/8/chartex" xmlns:cx2="http://schemas.microsoft.com/office/drawing/2015/10/21/chartex" xmlns:cx3="http://schemas.microsoft.com/office/drawing/2016/5/9/chartex" xmlns:cx4="http://schemas.microsoft.com/office/drawing/2016/5/10/chartex" xmlns:cx5="http://schemas.microsoft.com/office/drawing/2016/5/11/chartex" xmlns:cx6="http://schemas.microsoft.com/office/drawing/2016/5/12/chartex" xmlns:cx7="http://schemas.microsoft.com/office/drawing/2016/5/13/chartex" xmlns:cx8="http://schemas.microsoft.com/office/drawing/2016/5/14/chartex" xmlns:mc="http://schemas.openxmlformats.org/markup-compatibility/2006" xmlns:aink="http://schemas.microsoft.com/office/drawing/2016/ink" xmlns:o="urn:schemas-microsoft-com:office:office" xmlns:r="http://schemas.openxmlformats.org/officeDocument/2006/relationships" xmlns:m="http://schemas.openxmlformats.org/officeDocument/2006/math" xmlns:v="urn:schemas-microsoft-com:vml" xmlns:wp14="http://schemas.microsoft.com/office/word/2010/wordprocessingDrawing" xmlns:wp="http://schemas.openxmlformats.org/drawingml/2006/wordprocessingDrawing" xmlns:w10="urn:schemas-microsoft-com:office:word" xmlns:w="http://schemas.openxmlformats.org/wordprocessingml/2006/main" xmlns:w14="http://schemas.microsoft.com/office/word/2010/wordml" xmlns:w15="http://schemas.microsoft.com/office/word/2012/wordml" xmlns:w16se="http://schemas.microsoft.com/office/word/2015/wordml/symex" xmlns:wpg="http://schemas.microsoft.com/office/word/2010/wordprocessingGroup" xmlns:wpi="http://schemas.microsoft.com/office/word/2010/wordprocessingInk" xmlns:wne="http://schemas.microsoft.com/office/word/2006/wordml" xmlns:wps="http://schemas.microsoft.com/office/word/2010/wordprocessingShape" mc:Ignorable="w14 w15 w16se wp14">
+<w:footnotes xmlns:wpc="http://schemas.microsoft.com/office/word/2010/wordprocessingCanvas" xmlns:cx="http://schemas.microsoft.com/office/drawing/2014/chartex" xmlns:cx1="http://schemas.microsoft.com/office/drawing/2015/9/8/chartex" xmlns:cx2="http://schemas.microsoft.com/office/drawing/2015/10/21/chartex" xmlns:cx3="http://schemas.microsoft.com/office/drawing/2016/5/9/chartex" xmlns:cx4="http://schemas.microsoft.com/office/drawing/2016/5/10/chartex" xmlns:cx5="http://schemas.microsoft.com/office/drawing/2016/5/11/chartex" xmlns:cx6="http://schemas.microsoft.com/office/drawing/2016/5/12/chartex" xmlns:cx7="http://schemas.microsoft.com/office/drawing/2016/5/13/chartex" xmlns:cx8="http://schemas.microsoft.com/office/drawing/2016/5/14/chartex" xmlns:mc="http://schemas.openxmlformats.org/markup-compatibility/2006" xmlns:aink="http://schemas.microsoft.com/office/drawing/2016/ink" xmlns:am3d="http://schemas.microsoft.com/office/drawing/2017/model3d" xmlns:o="urn:schemas-microsoft-com:office:office" xmlns:r="http://schemas.openxmlformats.org/officeDocument/2006/relationships" xmlns:m="http://schemas.openxmlformats.org/officeDocument/2006/math" xmlns:v="urn:schemas-microsoft-com:vml" xmlns:wp14="http://schemas.microsoft.com/office/word/2010/wordprocessingDrawing" xmlns:wp="http://schemas.openxmlformats.org/drawingml/2006/wordprocessingDrawing" xmlns:w10="urn:schemas-microsoft-com:office:word" xmlns:w="http://schemas.openxmlformats.org/wordprocessingml/2006/main" xmlns:w14="http://schemas.microsoft.com/office/word/2010/wordml" xmlns:w15="http://schemas.microsoft.com/office/word/2012/wordml" xmlns:w16cex="http://schemas.microsoft.com/office/word/2018/wordml/cex" xmlns:w16cid="http://schemas.microsoft.com/office/word/2016/wordml/cid" xmlns:w16="http://schemas.microsoft.com/office/word/2018/wordml" xmlns:w16se="http://schemas.microsoft.com/office/word/2015/wordml/symex" xmlns:wpg="http://schemas.microsoft.com/office/word/2010/wordprocessingGroup" xmlns:wpi="http://schemas.microsoft.com/office/word/2010/wordprocessingInk" xmlns:wne="http://schemas.microsoft.com/office/word/2006/wordml" xmlns:wps="http://schemas.microsoft.com/office/word/2010/wordprocessingShape" mc:Ignorable="w14 w15 w16se w16cid w16 w16cex wp14">
   <w:footnote w:type="separator" w:id="-1">
     <w:p>
       <w:r>
@@ -2846,7 +4167,7 @@
 </file>
 
 <file path=word/header1.xml><?xml version="1.0" encoding="utf-8"?>
-<w:hdr xmlns:wpc="http://schemas.microsoft.com/office/word/2010/wordprocessingCanvas" xmlns:cx="http://schemas.microsoft.com/office/drawing/2014/chartex" xmlns:cx1="http://schemas.microsoft.com/office/drawing/2015/9/8/chartex" xmlns:cx2="http://schemas.microsoft.com/office/drawing/2015/10/21/chartex" xmlns:cx3="http://schemas.microsoft.com/office/drawing/2016/5/9/chartex" xmlns:cx4="http://schemas.microsoft.com/office/drawing/2016/5/10/chartex" xmlns:cx5="http://schemas.microsoft.com/office/drawing/2016/5/11/chartex" xmlns:cx6="http://schemas.microsoft.com/office/drawing/2016/5/12/chartex" xmlns:cx7="http://schemas.microsoft.com/office/drawing/2016/5/13/chartex" xmlns:cx8="http://schemas.microsoft.com/office/drawing/2016/5/14/chartex" xmlns:mc="http://schemas.openxmlformats.org/markup-compatibility/2006" xmlns:aink="http://schemas.microsoft.com/office/drawing/2016/ink" xmlns:o="urn:schemas-microsoft-com:office:office" xmlns:r="http://schemas.openxmlformats.org/officeDocument/2006/relationships" xmlns:m="http://schemas.openxmlformats.org/officeDocument/2006/math" xmlns:v="urn:schemas-microsoft-com:vml" xmlns:wp14="http://schemas.microsoft.com/office/word/2010/wordprocessingDrawing" xmlns:wp="http://schemas.openxmlformats.org/drawingml/2006/wordprocessingDrawing" xmlns:w10="urn:schemas-microsoft-com:office:word" xmlns:w="http://schemas.openxmlformats.org/wordprocessingml/2006/main" xmlns:w14="http://schemas.microsoft.com/office/word/2010/wordml" xmlns:w15="http://schemas.microsoft.com/office/word/2012/wordml" xmlns:w16se="http://schemas.microsoft.com/office/word/2015/wordml/symex" xmlns:wpg="http://schemas.microsoft.com/office/word/2010/wordprocessingGroup" xmlns:wpi="http://schemas.microsoft.com/office/word/2010/wordprocessingInk" xmlns:wne="http://schemas.microsoft.com/office/word/2006/wordml" xmlns:wps="http://schemas.microsoft.com/office/word/2010/wordprocessingShape" mc:Ignorable="w14 w15 w16se wp14">
+<w:hdr xmlns:wpc="http://schemas.microsoft.com/office/word/2010/wordprocessingCanvas" xmlns:cx="http://schemas.microsoft.com/office/drawing/2014/chartex" xmlns:cx1="http://schemas.microsoft.com/office/drawing/2015/9/8/chartex" xmlns:cx2="http://schemas.microsoft.com/office/drawing/2015/10/21/chartex" xmlns:cx3="http://schemas.microsoft.com/office/drawing/2016/5/9/chartex" xmlns:cx4="http://schemas.microsoft.com/office/drawing/2016/5/10/chartex" xmlns:cx5="http://schemas.microsoft.com/office/drawing/2016/5/11/chartex" xmlns:cx6="http://schemas.microsoft.com/office/drawing/2016/5/12/chartex" xmlns:cx7="http://schemas.microsoft.com/office/drawing/2016/5/13/chartex" xmlns:cx8="http://schemas.microsoft.com/office/drawing/2016/5/14/chartex" xmlns:mc="http://schemas.openxmlformats.org/markup-compatibility/2006" xmlns:aink="http://schemas.microsoft.com/office/drawing/2016/ink" xmlns:am3d="http://schemas.microsoft.com/office/drawing/2017/model3d" xmlns:o="urn:schemas-microsoft-com:office:office" xmlns:r="http://schemas.openxmlformats.org/officeDocument/2006/relationships" xmlns:m="http://schemas.openxmlformats.org/officeDocument/2006/math" xmlns:v="urn:schemas-microsoft-com:vml" xmlns:wp14="http://schemas.microsoft.com/office/word/2010/wordprocessingDrawing" xmlns:wp="http://schemas.openxmlformats.org/drawingml/2006/wordprocessingDrawing" xmlns:w10="urn:schemas-microsoft-com:office:word" xmlns:w="http://schemas.openxmlformats.org/wordprocessingml/2006/main" xmlns:w14="http://schemas.microsoft.com/office/word/2010/wordml" xmlns:w15="http://schemas.microsoft.com/office/word/2012/wordml" xmlns:w16cex="http://schemas.microsoft.com/office/word/2018/wordml/cex" xmlns:w16cid="http://schemas.microsoft.com/office/word/2016/wordml/cid" xmlns:w16="http://schemas.microsoft.com/office/word/2018/wordml" xmlns:w16se="http://schemas.microsoft.com/office/word/2015/wordml/symex" xmlns:wpg="http://schemas.microsoft.com/office/word/2010/wordprocessingGroup" xmlns:wpi="http://schemas.microsoft.com/office/word/2010/wordprocessingInk" xmlns:wne="http://schemas.microsoft.com/office/word/2006/wordml" xmlns:wps="http://schemas.microsoft.com/office/word/2010/wordprocessingShape" mc:Ignorable="w14 w15 w16se w16cid w16 w16cex wp14">
   <w:p>
     <w:pPr>
       <w:pStyle w:val="Header"/>
@@ -2992,8 +4313,94 @@
 </file>
 
 <file path=word/numbering.xml><?xml version="1.0" encoding="utf-8"?>
-<w:numbering xmlns:wpc="http://schemas.microsoft.com/office/word/2010/wordprocessingCanvas" xmlns:cx="http://schemas.microsoft.com/office/drawing/2014/chartex" xmlns:cx1="http://schemas.microsoft.com/office/drawing/2015/9/8/chartex" xmlns:cx2="http://schemas.microsoft.com/office/drawing/2015/10/21/chartex" xmlns:cx3="http://schemas.microsoft.com/office/drawing/2016/5/9/chartex" xmlns:cx4="http://schemas.microsoft.com/office/drawing/2016/5/10/chartex" xmlns:cx5="http://schemas.microsoft.com/office/drawing/2016/5/11/chartex" xmlns:cx6="http://schemas.microsoft.com/office/drawing/2016/5/12/chartex" xmlns:cx7="http://schemas.microsoft.com/office/drawing/2016/5/13/chartex" xmlns:cx8="http://schemas.microsoft.com/office/drawing/2016/5/14/chartex" xmlns:mc="http://schemas.openxmlformats.org/markup-compatibility/2006" xmlns:aink="http://schemas.microsoft.com/office/drawing/2016/ink" xmlns:o="urn:schemas-microsoft-com:office:office" xmlns:r="http://schemas.openxmlformats.org/officeDocument/2006/relationships" xmlns:m="http://schemas.openxmlformats.org/officeDocument/2006/math" xmlns:v="urn:schemas-microsoft-com:vml" xmlns:wp14="http://schemas.microsoft.com/office/word/2010/wordprocessingDrawing" xmlns:wp="http://schemas.openxmlformats.org/drawingml/2006/wordprocessingDrawing" xmlns:w10="urn:schemas-microsoft-com:office:word" xmlns:w="http://schemas.openxmlformats.org/wordprocessingml/2006/main" xmlns:w14="http://schemas.microsoft.com/office/word/2010/wordml" xmlns:w15="http://schemas.microsoft.com/office/word/2012/wordml" xmlns:w16se="http://schemas.microsoft.com/office/word/2015/wordml/symex" xmlns:wpg="http://schemas.microsoft.com/office/word/2010/wordprocessingGroup" xmlns:wpi="http://schemas.microsoft.com/office/word/2010/wordprocessingInk" xmlns:wne="http://schemas.microsoft.com/office/word/2006/wordml" xmlns:wps="http://schemas.microsoft.com/office/word/2010/wordprocessingShape" mc:Ignorable="w14 w15 w16se wp14">
+<w:numbering xmlns:wpc="http://schemas.microsoft.com/office/word/2010/wordprocessingCanvas" xmlns:cx="http://schemas.microsoft.com/office/drawing/2014/chartex" xmlns:cx1="http://schemas.microsoft.com/office/drawing/2015/9/8/chartex" xmlns:cx2="http://schemas.microsoft.com/office/drawing/2015/10/21/chartex" xmlns:cx3="http://schemas.microsoft.com/office/drawing/2016/5/9/chartex" xmlns:cx4="http://schemas.microsoft.com/office/drawing/2016/5/10/chartex" xmlns:cx5="http://schemas.microsoft.com/office/drawing/2016/5/11/chartex" xmlns:cx6="http://schemas.microsoft.com/office/drawing/2016/5/12/chartex" xmlns:cx7="http://schemas.microsoft.com/office/drawing/2016/5/13/chartex" xmlns:cx8="http://schemas.microsoft.com/office/drawing/2016/5/14/chartex" xmlns:mc="http://schemas.openxmlformats.org/markup-compatibility/2006" xmlns:aink="http://schemas.microsoft.com/office/drawing/2016/ink" xmlns:am3d="http://schemas.microsoft.com/office/drawing/2017/model3d" xmlns:o="urn:schemas-microsoft-com:office:office" xmlns:r="http://schemas.openxmlformats.org/officeDocument/2006/relationships" xmlns:m="http://schemas.openxmlformats.org/officeDocument/2006/math" xmlns:v="urn:schemas-microsoft-com:vml" xmlns:wp14="http://schemas.microsoft.com/office/word/2010/wordprocessingDrawing" xmlns:wp="http://schemas.openxmlformats.org/drawingml/2006/wordprocessingDrawing" xmlns:w10="urn:schemas-microsoft-com:office:word" xmlns:w="http://schemas.openxmlformats.org/wordprocessingml/2006/main" xmlns:w14="http://schemas.microsoft.com/office/word/2010/wordml" xmlns:w15="http://schemas.microsoft.com/office/word/2012/wordml" xmlns:w16cex="http://schemas.microsoft.com/office/word/2018/wordml/cex" xmlns:w16cid="http://schemas.microsoft.com/office/word/2016/wordml/cid" xmlns:w16="http://schemas.microsoft.com/office/word/2018/wordml" xmlns:w16se="http://schemas.microsoft.com/office/word/2015/wordml/symex" xmlns:wpg="http://schemas.microsoft.com/office/word/2010/wordprocessingGroup" xmlns:wpi="http://schemas.microsoft.com/office/word/2010/wordprocessingInk" xmlns:wne="http://schemas.microsoft.com/office/word/2006/wordml" xmlns:wps="http://schemas.microsoft.com/office/word/2010/wordprocessingShape" mc:Ignorable="w14 w15 w16se w16cid w16 w16cex wp14">
   <w:abstractNum w:abstractNumId="0" w15:restartNumberingAfterBreak="0">
+    <w:nsid w:val="07E219A1"/>
+    <w:multiLevelType w:val="hybridMultilevel"/>
+    <w:tmpl w:val="D77A1F0C"/>
+    <w:lvl w:ilvl="0" w:tplc="0409000F">
+      <w:start w:val="1"/>
+      <w:numFmt w:val="decimal"/>
+      <w:lvlText w:val="%1."/>
+      <w:lvlJc w:val="left"/>
+      <w:pPr>
+        <w:ind w:left="720" w:hanging="360"/>
+      </w:pPr>
+    </w:lvl>
+    <w:lvl w:ilvl="1" w:tplc="04090019" w:tentative="1">
+      <w:start w:val="1"/>
+      <w:numFmt w:val="lowerLetter"/>
+      <w:lvlText w:val="%2."/>
+      <w:lvlJc w:val="left"/>
+      <w:pPr>
+        <w:ind w:left="1440" w:hanging="360"/>
+      </w:pPr>
+    </w:lvl>
+    <w:lvl w:ilvl="2" w:tplc="0409001B" w:tentative="1">
+      <w:start w:val="1"/>
+      <w:numFmt w:val="lowerRoman"/>
+      <w:lvlText w:val="%3."/>
+      <w:lvlJc w:val="right"/>
+      <w:pPr>
+        <w:ind w:left="2160" w:hanging="180"/>
+      </w:pPr>
+    </w:lvl>
+    <w:lvl w:ilvl="3" w:tplc="0409000F" w:tentative="1">
+      <w:start w:val="1"/>
+      <w:numFmt w:val="decimal"/>
+      <w:lvlText w:val="%4."/>
+      <w:lvlJc w:val="left"/>
+      <w:pPr>
+        <w:ind w:left="2880" w:hanging="360"/>
+      </w:pPr>
+    </w:lvl>
+    <w:lvl w:ilvl="4" w:tplc="04090019" w:tentative="1">
+      <w:start w:val="1"/>
+      <w:numFmt w:val="lowerLetter"/>
+      <w:lvlText w:val="%5."/>
+      <w:lvlJc w:val="left"/>
+      <w:pPr>
+        <w:ind w:left="3600" w:hanging="360"/>
+      </w:pPr>
+    </w:lvl>
+    <w:lvl w:ilvl="5" w:tplc="0409001B" w:tentative="1">
+      <w:start w:val="1"/>
+      <w:numFmt w:val="lowerRoman"/>
+      <w:lvlText w:val="%6."/>
+      <w:lvlJc w:val="right"/>
+      <w:pPr>
+        <w:ind w:left="4320" w:hanging="180"/>
+      </w:pPr>
+    </w:lvl>
+    <w:lvl w:ilvl="6" w:tplc="0409000F" w:tentative="1">
+      <w:start w:val="1"/>
+      <w:numFmt w:val="decimal"/>
+      <w:lvlText w:val="%7."/>
+      <w:lvlJc w:val="left"/>
+      <w:pPr>
+        <w:ind w:left="5040" w:hanging="360"/>
+      </w:pPr>
+    </w:lvl>
+    <w:lvl w:ilvl="7" w:tplc="04090019" w:tentative="1">
+      <w:start w:val="1"/>
+      <w:numFmt w:val="lowerLetter"/>
+      <w:lvlText w:val="%8."/>
+      <w:lvlJc w:val="left"/>
+      <w:pPr>
+        <w:ind w:left="5760" w:hanging="360"/>
+      </w:pPr>
+    </w:lvl>
+    <w:lvl w:ilvl="8" w:tplc="0409001B" w:tentative="1">
+      <w:start w:val="1"/>
+      <w:numFmt w:val="lowerRoman"/>
+      <w:lvlText w:val="%9."/>
+      <w:lvlJc w:val="right"/>
+      <w:pPr>
+        <w:ind w:left="6480" w:hanging="180"/>
+      </w:pPr>
+    </w:lvl>
+  </w:abstractNum>
+  <w:abstractNum w:abstractNumId="1" w15:restartNumberingAfterBreak="0">
     <w:nsid w:val="0DBC0945"/>
     <w:multiLevelType w:val="hybridMultilevel"/>
     <w:tmpl w:val="21BA561E"/>
@@ -3113,7 +4520,7 @@
       </w:pPr>
     </w:lvl>
   </w:abstractNum>
-  <w:abstractNum w:abstractNumId="1" w15:restartNumberingAfterBreak="0">
+  <w:abstractNum w:abstractNumId="2" w15:restartNumberingAfterBreak="0">
     <w:nsid w:val="13316A98"/>
     <w:multiLevelType w:val="hybridMultilevel"/>
     <w:tmpl w:val="55BA55F6"/>
@@ -3225,7 +4632,7 @@
       </w:rPr>
     </w:lvl>
   </w:abstractNum>
-  <w:abstractNum w:abstractNumId="2" w15:restartNumberingAfterBreak="0">
+  <w:abstractNum w:abstractNumId="3" w15:restartNumberingAfterBreak="0">
     <w:nsid w:val="14D26338"/>
     <w:multiLevelType w:val="hybridMultilevel"/>
     <w:tmpl w:val="376231DE"/>
@@ -3338,7 +4745,7 @@
       </w:rPr>
     </w:lvl>
   </w:abstractNum>
-  <w:abstractNum w:abstractNumId="3" w15:restartNumberingAfterBreak="0">
+  <w:abstractNum w:abstractNumId="4" w15:restartNumberingAfterBreak="0">
     <w:nsid w:val="1D7D03AB"/>
     <w:multiLevelType w:val="hybridMultilevel"/>
     <w:tmpl w:val="C9C04F28"/>
@@ -3451,7 +4858,7 @@
       </w:rPr>
     </w:lvl>
   </w:abstractNum>
-  <w:abstractNum w:abstractNumId="4" w15:restartNumberingAfterBreak="0">
+  <w:abstractNum w:abstractNumId="5" w15:restartNumberingAfterBreak="0">
     <w:nsid w:val="2D7343ED"/>
     <w:multiLevelType w:val="hybridMultilevel"/>
     <w:tmpl w:val="4A620146"/>
@@ -3564,7 +4971,7 @@
       </w:rPr>
     </w:lvl>
   </w:abstractNum>
-  <w:abstractNum w:abstractNumId="5" w15:restartNumberingAfterBreak="0">
+  <w:abstractNum w:abstractNumId="6" w15:restartNumberingAfterBreak="0">
     <w:nsid w:val="31BC3443"/>
     <w:multiLevelType w:val="hybridMultilevel"/>
     <w:tmpl w:val="3D8EFDC2"/>
@@ -3677,7 +5084,7 @@
       </w:rPr>
     </w:lvl>
   </w:abstractNum>
-  <w:abstractNum w:abstractNumId="6" w15:restartNumberingAfterBreak="0">
+  <w:abstractNum w:abstractNumId="7" w15:restartNumberingAfterBreak="0">
     <w:nsid w:val="4644508A"/>
     <w:multiLevelType w:val="hybridMultilevel"/>
     <w:tmpl w:val="6CBE2EFA"/>
@@ -3763,7 +5170,7 @@
       </w:pPr>
     </w:lvl>
   </w:abstractNum>
-  <w:abstractNum w:abstractNumId="7" w15:restartNumberingAfterBreak="0">
+  <w:abstractNum w:abstractNumId="8" w15:restartNumberingAfterBreak="0">
     <w:nsid w:val="515D3565"/>
     <w:multiLevelType w:val="hybridMultilevel"/>
     <w:tmpl w:val="3ED28F22"/>
@@ -3876,7 +5283,93 @@
       </w:rPr>
     </w:lvl>
   </w:abstractNum>
-  <w:abstractNum w:abstractNumId="8" w15:restartNumberingAfterBreak="0">
+  <w:abstractNum w:abstractNumId="9" w15:restartNumberingAfterBreak="0">
+    <w:nsid w:val="568E5FFD"/>
+    <w:multiLevelType w:val="hybridMultilevel"/>
+    <w:tmpl w:val="553AE3EA"/>
+    <w:lvl w:ilvl="0" w:tplc="0409000F">
+      <w:start w:val="1"/>
+      <w:numFmt w:val="decimal"/>
+      <w:lvlText w:val="%1."/>
+      <w:lvlJc w:val="left"/>
+      <w:pPr>
+        <w:ind w:left="720" w:hanging="360"/>
+      </w:pPr>
+    </w:lvl>
+    <w:lvl w:ilvl="1" w:tplc="04090019" w:tentative="1">
+      <w:start w:val="1"/>
+      <w:numFmt w:val="lowerLetter"/>
+      <w:lvlText w:val="%2."/>
+      <w:lvlJc w:val="left"/>
+      <w:pPr>
+        <w:ind w:left="1440" w:hanging="360"/>
+      </w:pPr>
+    </w:lvl>
+    <w:lvl w:ilvl="2" w:tplc="0409001B" w:tentative="1">
+      <w:start w:val="1"/>
+      <w:numFmt w:val="lowerRoman"/>
+      <w:lvlText w:val="%3."/>
+      <w:lvlJc w:val="right"/>
+      <w:pPr>
+        <w:ind w:left="2160" w:hanging="180"/>
+      </w:pPr>
+    </w:lvl>
+    <w:lvl w:ilvl="3" w:tplc="0409000F" w:tentative="1">
+      <w:start w:val="1"/>
+      <w:numFmt w:val="decimal"/>
+      <w:lvlText w:val="%4."/>
+      <w:lvlJc w:val="left"/>
+      <w:pPr>
+        <w:ind w:left="2880" w:hanging="360"/>
+      </w:pPr>
+    </w:lvl>
+    <w:lvl w:ilvl="4" w:tplc="04090019" w:tentative="1">
+      <w:start w:val="1"/>
+      <w:numFmt w:val="lowerLetter"/>
+      <w:lvlText w:val="%5."/>
+      <w:lvlJc w:val="left"/>
+      <w:pPr>
+        <w:ind w:left="3600" w:hanging="360"/>
+      </w:pPr>
+    </w:lvl>
+    <w:lvl w:ilvl="5" w:tplc="0409001B" w:tentative="1">
+      <w:start w:val="1"/>
+      <w:numFmt w:val="lowerRoman"/>
+      <w:lvlText w:val="%6."/>
+      <w:lvlJc w:val="right"/>
+      <w:pPr>
+        <w:ind w:left="4320" w:hanging="180"/>
+      </w:pPr>
+    </w:lvl>
+    <w:lvl w:ilvl="6" w:tplc="0409000F" w:tentative="1">
+      <w:start w:val="1"/>
+      <w:numFmt w:val="decimal"/>
+      <w:lvlText w:val="%7."/>
+      <w:lvlJc w:val="left"/>
+      <w:pPr>
+        <w:ind w:left="5040" w:hanging="360"/>
+      </w:pPr>
+    </w:lvl>
+    <w:lvl w:ilvl="7" w:tplc="04090019" w:tentative="1">
+      <w:start w:val="1"/>
+      <w:numFmt w:val="lowerLetter"/>
+      <w:lvlText w:val="%8."/>
+      <w:lvlJc w:val="left"/>
+      <w:pPr>
+        <w:ind w:left="5760" w:hanging="360"/>
+      </w:pPr>
+    </w:lvl>
+    <w:lvl w:ilvl="8" w:tplc="0409001B" w:tentative="1">
+      <w:start w:val="1"/>
+      <w:numFmt w:val="lowerRoman"/>
+      <w:lvlText w:val="%9."/>
+      <w:lvlJc w:val="right"/>
+      <w:pPr>
+        <w:ind w:left="6480" w:hanging="180"/>
+      </w:pPr>
+    </w:lvl>
+  </w:abstractNum>
+  <w:abstractNum w:abstractNumId="10" w15:restartNumberingAfterBreak="0">
     <w:nsid w:val="63EE6B0F"/>
     <w:multiLevelType w:val="hybridMultilevel"/>
     <w:tmpl w:val="883625EC"/>
@@ -3989,7 +5482,7 @@
     </w:lvl>
   </w:abstractNum>
   <w:num w:numId="1">
-    <w:abstractNumId w:val="0"/>
+    <w:abstractNumId w:val="1"/>
     <w:lvlOverride w:ilvl="0"/>
     <w:lvlOverride w:ilvl="1">
       <w:startOverride w:val="1"/>
@@ -4017,38 +5510,44 @@
     </w:lvlOverride>
   </w:num>
   <w:num w:numId="2">
+    <w:abstractNumId w:val="6"/>
+  </w:num>
+  <w:num w:numId="3">
+    <w:abstractNumId w:val="7"/>
+  </w:num>
+  <w:num w:numId="4">
+    <w:abstractNumId w:val="10"/>
+  </w:num>
+  <w:num w:numId="5">
+    <w:abstractNumId w:val="3"/>
+  </w:num>
+  <w:num w:numId="6">
     <w:abstractNumId w:val="5"/>
   </w:num>
-  <w:num w:numId="3">
-    <w:abstractNumId w:val="6"/>
+  <w:num w:numId="7">
+    <w:abstractNumId w:val="4"/>
   </w:num>
-  <w:num w:numId="4">
+  <w:num w:numId="8">
+    <w:abstractNumId w:val="2"/>
+  </w:num>
+  <w:num w:numId="9">
+    <w:abstractNumId w:val="1"/>
+  </w:num>
+  <w:num w:numId="10">
     <w:abstractNumId w:val="8"/>
   </w:num>
-  <w:num w:numId="5">
-    <w:abstractNumId w:val="2"/>
+  <w:num w:numId="11">
+    <w:abstractNumId w:val="9"/>
   </w:num>
-  <w:num w:numId="6">
-    <w:abstractNumId w:val="4"/>
-  </w:num>
-  <w:num w:numId="7">
-    <w:abstractNumId w:val="3"/>
-  </w:num>
-  <w:num w:numId="8">
-    <w:abstractNumId w:val="1"/>
-  </w:num>
-  <w:num w:numId="9">
+  <w:num w:numId="12">
     <w:abstractNumId w:val="0"/>
-  </w:num>
-  <w:num w:numId="10">
-    <w:abstractNumId w:val="7"/>
   </w:num>
   <w:numIdMacAtCleanup w:val="3"/>
 </w:numbering>
 </file>
 
 <file path=word/styles.xml><?xml version="1.0" encoding="utf-8"?>
-<w:styles xmlns:mc="http://schemas.openxmlformats.org/markup-compatibility/2006" xmlns:r="http://schemas.openxmlformats.org/officeDocument/2006/relationships" xmlns:w="http://schemas.openxmlformats.org/wordprocessingml/2006/main" xmlns:w14="http://schemas.microsoft.com/office/word/2010/wordml" xmlns:w15="http://schemas.microsoft.com/office/word/2012/wordml" xmlns:w16se="http://schemas.microsoft.com/office/word/2015/wordml/symex" mc:Ignorable="w14 w15 w16se">
+<w:styles xmlns:mc="http://schemas.openxmlformats.org/markup-compatibility/2006" xmlns:r="http://schemas.openxmlformats.org/officeDocument/2006/relationships" xmlns:w="http://schemas.openxmlformats.org/wordprocessingml/2006/main" xmlns:w14="http://schemas.microsoft.com/office/word/2010/wordml" xmlns:w15="http://schemas.microsoft.com/office/word/2012/wordml" xmlns:w16cex="http://schemas.microsoft.com/office/word/2018/wordml/cex" xmlns:w16cid="http://schemas.microsoft.com/office/word/2016/wordml/cid" xmlns:w16="http://schemas.microsoft.com/office/word/2018/wordml" xmlns:w16se="http://schemas.microsoft.com/office/word/2015/wordml/symex" mc:Ignorable="w14 w15 w16se w16cid w16 w16cex">
   <w:docDefaults>
     <w:rPrDefault>
       <w:rPr>
@@ -4058,7 +5557,7 @@
     </w:rPrDefault>
     <w:pPrDefault/>
   </w:docDefaults>
-  <w:latentStyles w:defLockedState="0" w:defUIPriority="99" w:defSemiHidden="0" w:defUnhideWhenUsed="0" w:defQFormat="0" w:count="374">
+  <w:latentStyles w:defLockedState="0" w:defUIPriority="99" w:defSemiHidden="0" w:defUnhideWhenUsed="0" w:defQFormat="0" w:count="376">
     <w:lsdException w:name="Normal" w:uiPriority="0" w:qFormat="1"/>
     <w:lsdException w:name="heading 1" w:uiPriority="0" w:qFormat="1"/>
     <w:lsdException w:name="heading 2" w:semiHidden="1" w:uiPriority="0" w:unhideWhenUsed="1" w:qFormat="1"/>
@@ -4164,7 +5663,6 @@
     <w:lsdException w:name="HTML Sample" w:semiHidden="1" w:unhideWhenUsed="1"/>
     <w:lsdException w:name="HTML Typewriter" w:semiHidden="1" w:unhideWhenUsed="1"/>
     <w:lsdException w:name="HTML Variable" w:semiHidden="1" w:unhideWhenUsed="1"/>
-    <w:lsdException w:name="Normal Table" w:semiHidden="1" w:unhideWhenUsed="1"/>
     <w:lsdException w:name="annotation subject" w:semiHidden="1" w:unhideWhenUsed="1"/>
     <w:lsdException w:name="No List" w:semiHidden="1" w:unhideWhenUsed="1"/>
     <w:lsdException w:name="Outline List 1" w:semiHidden="1" w:unhideWhenUsed="1"/>
@@ -4210,11 +5708,9 @@
     <w:lsdException w:name="Table Subtle 1" w:semiHidden="1" w:unhideWhenUsed="1"/>
     <w:lsdException w:name="Table Subtle 2" w:semiHidden="1" w:unhideWhenUsed="1"/>
     <w:lsdException w:name="Table Web 1" w:semiHidden="1" w:unhideWhenUsed="1"/>
-    <w:lsdException w:name="Table Web 2" w:semiHidden="1" w:unhideWhenUsed="1"/>
     <w:lsdException w:name="Table Web 3" w:semiHidden="1" w:unhideWhenUsed="1"/>
     <w:lsdException w:name="Balloon Text" w:semiHidden="1" w:unhideWhenUsed="1"/>
     <w:lsdException w:name="Table Grid" w:uiPriority="59"/>
-    <w:lsdException w:name="Table Theme" w:semiHidden="1" w:unhideWhenUsed="1"/>
     <w:lsdException w:name="Placeholder Text" w:semiHidden="1"/>
     <w:lsdException w:name="No Spacing" w:uiPriority="1" w:qFormat="1"/>
     <w:lsdException w:name="Light Shading" w:uiPriority="60"/>
@@ -4433,6 +5929,8 @@
     <w:lsdException w:name="Mention" w:semiHidden="1" w:unhideWhenUsed="1"/>
     <w:lsdException w:name="Smart Hyperlink" w:semiHidden="1" w:unhideWhenUsed="1"/>
     <w:lsdException w:name="Hashtag" w:semiHidden="1" w:unhideWhenUsed="1"/>
+    <w:lsdException w:name="Unresolved Mention" w:semiHidden="1" w:unhideWhenUsed="1"/>
+    <w:lsdException w:name="Smart Link" w:semiHidden="1" w:unhideWhenUsed="1"/>
   </w:latentStyles>
   <w:style w:type="paragraph" w:default="1" w:styleId="Normal">
     <w:name w:val="Normal"/>
@@ -6119,6 +7617,12 @@
 </file>
 
 <file path=customXml/item3.xml><?xml version="1.0" encoding="utf-8"?>
+<p:properties xmlns:p="http://schemas.microsoft.com/office/2006/metadata/properties" xmlns:xsi="http://www.w3.org/2001/XMLSchema-instance" xmlns:pc="http://schemas.microsoft.com/office/infopath/2007/PartnerControls">
+  <documentManagement/>
+</p:properties>
+</file>
+
+<file path=customXml/item4.xml><?xml version="1.0" encoding="utf-8"?>
 <ct:contentTypeSchema xmlns:ct="http://schemas.microsoft.com/office/2006/metadata/contentType" xmlns:ma="http://schemas.microsoft.com/office/2006/metadata/properties/metaAttributes" ct:_="" ma:_="" ma:contentTypeName="Document" ma:contentTypeID="0x01010085B29A3504687A4598296C9CB37201BC" ma:contentTypeVersion="2" ma:contentTypeDescription="Create a new document." ma:contentTypeScope="" ma:versionID="b8a66dcf462adc1362d741a8ea85eb28">
   <xsd:schema xmlns:xsd="http://www.w3.org/2001/XMLSchema" xmlns:xs="http://www.w3.org/2001/XMLSchema" xmlns:p="http://schemas.microsoft.com/office/2006/metadata/properties" xmlns:ns2="0a753450-2103-4f73-9514-b2b30e5a98f5" targetNamespace="http://schemas.microsoft.com/office/2006/metadata/properties" ma:root="true" ma:fieldsID="a618af6bc3416d62f173551f13c16174" ns2:_="">
     <xsd:import namespace="0a753450-2103-4f73-9514-b2b30e5a98f5"/>
@@ -6250,12 +7754,6 @@
 </ct:contentTypeSchema>
 </file>
 
-<file path=customXml/item4.xml><?xml version="1.0" encoding="utf-8"?>
-<p:properties xmlns:p="http://schemas.microsoft.com/office/2006/metadata/properties" xmlns:xsi="http://www.w3.org/2001/XMLSchema-instance" xmlns:pc="http://schemas.microsoft.com/office/infopath/2007/PartnerControls">
-  <documentManagement/>
-</p:properties>
-</file>
-
 <file path=customXml/item5.xml><?xml version="1.0" encoding="utf-8"?>
 <b:Sources xmlns:b="http://schemas.openxmlformats.org/officeDocument/2006/bibliography" xmlns="http://schemas.openxmlformats.org/officeDocument/2006/bibliography" SelectedStyle="\APA.XSL" StyleName="APA"/>
 </file>
@@ -6281,6 +7779,15 @@
 </file>
 
 <file path=customXml/itemProps3.xml><?xml version="1.0" encoding="utf-8"?>
+<ds:datastoreItem xmlns:ds="http://schemas.openxmlformats.org/officeDocument/2006/customXml" ds:itemID="{C9425B54-CB8C-486C-9339-43FF6E549C0F}">
+  <ds:schemaRefs>
+    <ds:schemaRef ds:uri="http://schemas.microsoft.com/office/2006/metadata/properties"/>
+    <ds:schemaRef ds:uri="http://schemas.microsoft.com/office/infopath/2007/PartnerControls"/>
+  </ds:schemaRefs>
+</ds:datastoreItem>
+</file>
+
+<file path=customXml/itemProps4.xml><?xml version="1.0" encoding="utf-8"?>
 <ds:datastoreItem xmlns:ds="http://schemas.openxmlformats.org/officeDocument/2006/customXml" ds:itemID="{AF67E4B1-C1FA-438A-A024-1C82CB9C2E5C}">
   <ds:schemaRefs>
     <ds:schemaRef ds:uri="http://schemas.microsoft.com/office/2006/metadata/contentType"/>
@@ -6298,17 +7805,8 @@
 </ds:datastoreItem>
 </file>
 
-<file path=customXml/itemProps4.xml><?xml version="1.0" encoding="utf-8"?>
-<ds:datastoreItem xmlns:ds="http://schemas.openxmlformats.org/officeDocument/2006/customXml" ds:itemID="{C9425B54-CB8C-486C-9339-43FF6E549C0F}">
-  <ds:schemaRefs>
-    <ds:schemaRef ds:uri="http://schemas.microsoft.com/office/2006/metadata/properties"/>
-    <ds:schemaRef ds:uri="http://schemas.microsoft.com/office/infopath/2007/PartnerControls"/>
-  </ds:schemaRefs>
-</ds:datastoreItem>
-</file>
-
 <file path=customXml/itemProps5.xml><?xml version="1.0" encoding="utf-8"?>
-<ds:datastoreItem xmlns:ds="http://schemas.openxmlformats.org/officeDocument/2006/customXml" ds:itemID="{CB64D6F6-79BA-4502-9FD7-0722553B5C5F}">
+<ds:datastoreItem xmlns:ds="http://schemas.openxmlformats.org/officeDocument/2006/customXml" ds:itemID="{9B5E7B5F-119F-491B-91D3-77F00A337899}">
   <ds:schemaRefs>
     <ds:schemaRef ds:uri="http://schemas.openxmlformats.org/officeDocument/2006/bibliography"/>
   </ds:schemaRefs>
@@ -6316,7 +7814,7 @@
 </file>
 
 <file path=customXml/itemProps6.xml><?xml version="1.0" encoding="utf-8"?>
-<ds:datastoreItem xmlns:ds="http://schemas.openxmlformats.org/officeDocument/2006/customXml" ds:itemID="{69DC9AD2-5F74-469D-8EAA-267578B9C345}">
+<ds:datastoreItem xmlns:ds="http://schemas.openxmlformats.org/officeDocument/2006/customXml" ds:itemID="{4CFCCC9C-E0C2-4344-AA54-93694CA46217}">
   <ds:schemaRefs>
     <ds:schemaRef ds:uri="http://schemas.openxmlformats.org/officeDocument/2006/bibliography"/>
   </ds:schemaRefs>

</xml_diff>